<commit_message>
Load Milestone Report 2
Load milestone report 2
</commit_message>
<xml_diff>
--- a/03 Milestone Report 2/Capstone Project 2 Milestone Report 2.docx
+++ b/03 Milestone Report 2/Capstone Project 2 Milestone Report 2.docx
@@ -59,7 +59,7 @@
             </w:rPr>
             <w:fldChar w:fldCharType="separate"/>
           </w:r>
-          <w:hyperlink w:anchor="_Toc535014526" w:history="1">
+          <w:hyperlink w:anchor="_Toc536034714" w:history="1">
             <w:r>
               <w:rPr>
                 <w:rStyle w:val="Hyperlink"/>
@@ -82,7 +82,7 @@
               <w:rPr>
                 <w:webHidden/>
               </w:rPr>
-              <w:instrText xml:space="preserve"> PAGEREF _Toc535014526 \h </w:instrText>
+              <w:instrText xml:space="preserve"> PAGEREF _Toc536034714 \h </w:instrText>
             </w:r>
             <w:r>
               <w:rPr>
@@ -117,7 +117,7 @@
               <w:b w:val="0"/>
             </w:rPr>
           </w:pPr>
-          <w:hyperlink w:anchor="_Toc535014527" w:history="1">
+          <w:hyperlink w:anchor="_Toc536034715" w:history="1">
             <w:r>
               <w:rPr>
                 <w:rStyle w:val="Hyperlink"/>
@@ -140,7 +140,7 @@
               <w:rPr>
                 <w:webHidden/>
               </w:rPr>
-              <w:instrText xml:space="preserve"> PAGEREF _Toc535014527 \h </w:instrText>
+              <w:instrText xml:space="preserve"> PAGEREF _Toc536034715 \h </w:instrText>
             </w:r>
             <w:r>
               <w:rPr>
@@ -175,12 +175,12 @@
               <w:b w:val="0"/>
             </w:rPr>
           </w:pPr>
-          <w:hyperlink w:anchor="_Toc535014528" w:history="1">
+          <w:hyperlink w:anchor="_Toc536034716" w:history="1">
             <w:r>
               <w:rPr>
                 <w:rStyle w:val="Hyperlink"/>
               </w:rPr>
-              <w:t>Explore and Wrangle the Data:</w:t>
+              <w:t>Machine Learning</w:t>
             </w:r>
             <w:r>
               <w:rPr>
@@ -198,7 +198,7 @@
               <w:rPr>
                 <w:webHidden/>
               </w:rPr>
-              <w:instrText xml:space="preserve"> PAGEREF _Toc535014528 \h </w:instrText>
+              <w:instrText xml:space="preserve"> PAGEREF _Toc536034716 \h </w:instrText>
             </w:r>
             <w:r>
               <w:rPr>
@@ -233,13 +233,13 @@
               <w:noProof/>
             </w:rPr>
           </w:pPr>
-          <w:hyperlink w:anchor="_Toc535014529" w:history="1">
+          <w:hyperlink w:anchor="_Toc536034717" w:history="1">
             <w:r>
               <w:rPr>
                 <w:rStyle w:val="Hyperlink"/>
                 <w:noProof/>
               </w:rPr>
-              <w:t>Feature: Age</w:t>
+              <w:t>Models</w:t>
             </w:r>
             <w:r>
               <w:rPr>
@@ -260,7 +260,7 @@
                 <w:noProof/>
                 <w:webHidden/>
               </w:rPr>
-              <w:instrText xml:space="preserve"> PAGEREF _Toc535014529 \h </w:instrText>
+              <w:instrText xml:space="preserve"> PAGEREF _Toc536034717 \h </w:instrText>
             </w:r>
             <w:r>
               <w:rPr>
@@ -299,13 +299,13 @@
               <w:noProof/>
             </w:rPr>
           </w:pPr>
-          <w:hyperlink w:anchor="_Toc535014530" w:history="1">
+          <w:hyperlink w:anchor="_Toc536034718" w:history="1">
             <w:r>
               <w:rPr>
                 <w:rStyle w:val="Hyperlink"/>
                 <w:noProof/>
               </w:rPr>
-              <w:t>Feature: Type (dog or cat):</w:t>
+              <w:t>Models for Natural Language Processing (NLP)</w:t>
             </w:r>
             <w:r>
               <w:rPr>
@@ -326,7 +326,7 @@
                 <w:noProof/>
                 <w:webHidden/>
               </w:rPr>
-              <w:instrText xml:space="preserve"> PAGEREF _Toc535014530 \h </w:instrText>
+              <w:instrText xml:space="preserve"> PAGEREF _Toc536034718 \h </w:instrText>
             </w:r>
             <w:r>
               <w:rPr>
@@ -346,469 +346,7 @@
                 <w:noProof/>
                 <w:webHidden/>
               </w:rPr>
-              <w:t>3</w:t>
-            </w:r>
-            <w:r>
-              <w:rPr>
-                <w:noProof/>
-                <w:webHidden/>
-              </w:rPr>
-              <w:fldChar w:fldCharType="end"/>
-            </w:r>
-          </w:hyperlink>
-        </w:p>
-        <w:p>
-          <w:pPr>
-            <w:pStyle w:val="TOC2"/>
-            <w:rPr>
-              <w:rFonts w:eastAsiaTheme="minorEastAsia"/>
-              <w:noProof/>
-            </w:rPr>
-          </w:pPr>
-          <w:hyperlink w:anchor="_Toc535014531" w:history="1">
-            <w:r>
-              <w:rPr>
-                <w:rStyle w:val="Hyperlink"/>
-                <w:noProof/>
-              </w:rPr>
-              <w:t>Feature: Breed</w:t>
-            </w:r>
-            <w:r>
-              <w:rPr>
-                <w:noProof/>
-                <w:webHidden/>
-              </w:rPr>
-              <w:tab/>
-            </w:r>
-            <w:r>
-              <w:rPr>
-                <w:noProof/>
-                <w:webHidden/>
-              </w:rPr>
-              <w:fldChar w:fldCharType="begin"/>
-            </w:r>
-            <w:r>
-              <w:rPr>
-                <w:noProof/>
-                <w:webHidden/>
-              </w:rPr>
-              <w:instrText xml:space="preserve"> PAGEREF _Toc535014531 \h </w:instrText>
-            </w:r>
-            <w:r>
-              <w:rPr>
-                <w:noProof/>
-                <w:webHidden/>
-              </w:rPr>
-            </w:r>
-            <w:r>
-              <w:rPr>
-                <w:noProof/>
-                <w:webHidden/>
-              </w:rPr>
-              <w:fldChar w:fldCharType="separate"/>
-            </w:r>
-            <w:r>
-              <w:rPr>
-                <w:noProof/>
-                <w:webHidden/>
-              </w:rPr>
-              <w:t>3</w:t>
-            </w:r>
-            <w:r>
-              <w:rPr>
-                <w:noProof/>
-                <w:webHidden/>
-              </w:rPr>
-              <w:fldChar w:fldCharType="end"/>
-            </w:r>
-          </w:hyperlink>
-        </w:p>
-        <w:p>
-          <w:pPr>
-            <w:pStyle w:val="TOC2"/>
-            <w:rPr>
-              <w:rFonts w:eastAsiaTheme="minorEastAsia"/>
-              <w:noProof/>
-            </w:rPr>
-          </w:pPr>
-          <w:hyperlink w:anchor="_Toc535014532" w:history="1">
-            <w:r>
-              <w:rPr>
-                <w:rStyle w:val="Hyperlink"/>
-                <w:noProof/>
-              </w:rPr>
-              <w:t>Feature: Name</w:t>
-            </w:r>
-            <w:r>
-              <w:rPr>
-                <w:noProof/>
-                <w:webHidden/>
-              </w:rPr>
-              <w:tab/>
-            </w:r>
-            <w:r>
-              <w:rPr>
-                <w:noProof/>
-                <w:webHidden/>
-              </w:rPr>
-              <w:fldChar w:fldCharType="begin"/>
-            </w:r>
-            <w:r>
-              <w:rPr>
-                <w:noProof/>
-                <w:webHidden/>
-              </w:rPr>
-              <w:instrText xml:space="preserve"> PAGEREF _Toc535014532 \h </w:instrText>
-            </w:r>
-            <w:r>
-              <w:rPr>
-                <w:noProof/>
-                <w:webHidden/>
-              </w:rPr>
-            </w:r>
-            <w:r>
-              <w:rPr>
-                <w:noProof/>
-                <w:webHidden/>
-              </w:rPr>
-              <w:fldChar w:fldCharType="separate"/>
-            </w:r>
-            <w:r>
-              <w:rPr>
-                <w:noProof/>
-                <w:webHidden/>
-              </w:rPr>
-              <w:t>3</w:t>
-            </w:r>
-            <w:r>
-              <w:rPr>
-                <w:noProof/>
-                <w:webHidden/>
-              </w:rPr>
-              <w:fldChar w:fldCharType="end"/>
-            </w:r>
-          </w:hyperlink>
-        </w:p>
-        <w:p>
-          <w:pPr>
-            <w:pStyle w:val="TOC2"/>
-            <w:rPr>
-              <w:rFonts w:eastAsiaTheme="minorEastAsia"/>
-              <w:noProof/>
-            </w:rPr>
-          </w:pPr>
-          <w:hyperlink w:anchor="_Toc535014533" w:history="1">
-            <w:r>
-              <w:rPr>
-                <w:rStyle w:val="Hyperlink"/>
-                <w:noProof/>
-              </w:rPr>
-              <w:t>Feature: Gender (male, female, or mix – group of pets):</w:t>
-            </w:r>
-            <w:r>
-              <w:rPr>
-                <w:noProof/>
-                <w:webHidden/>
-              </w:rPr>
-              <w:tab/>
-            </w:r>
-            <w:r>
-              <w:rPr>
-                <w:noProof/>
-                <w:webHidden/>
-              </w:rPr>
-              <w:fldChar w:fldCharType="begin"/>
-            </w:r>
-            <w:r>
-              <w:rPr>
-                <w:noProof/>
-                <w:webHidden/>
-              </w:rPr>
-              <w:instrText xml:space="preserve"> PAGEREF _Toc535014533 \h </w:instrText>
-            </w:r>
-            <w:r>
-              <w:rPr>
-                <w:noProof/>
-                <w:webHidden/>
-              </w:rPr>
-            </w:r>
-            <w:r>
-              <w:rPr>
-                <w:noProof/>
-                <w:webHidden/>
-              </w:rPr>
-              <w:fldChar w:fldCharType="separate"/>
-            </w:r>
-            <w:r>
-              <w:rPr>
-                <w:noProof/>
-                <w:webHidden/>
-              </w:rPr>
-              <w:t>3</w:t>
-            </w:r>
-            <w:r>
-              <w:rPr>
-                <w:noProof/>
-                <w:webHidden/>
-              </w:rPr>
-              <w:fldChar w:fldCharType="end"/>
-            </w:r>
-          </w:hyperlink>
-        </w:p>
-        <w:p>
-          <w:pPr>
-            <w:pStyle w:val="TOC2"/>
-            <w:rPr>
-              <w:rFonts w:eastAsiaTheme="minorEastAsia"/>
-              <w:noProof/>
-            </w:rPr>
-          </w:pPr>
-          <w:hyperlink w:anchor="_Toc535014534" w:history="1">
-            <w:r>
-              <w:rPr>
-                <w:rStyle w:val="Hyperlink"/>
-                <w:noProof/>
-              </w:rPr>
-              <w:t>Feature: Maturity Size:</w:t>
-            </w:r>
-            <w:r>
-              <w:rPr>
-                <w:noProof/>
-                <w:webHidden/>
-              </w:rPr>
-              <w:tab/>
-            </w:r>
-            <w:r>
-              <w:rPr>
-                <w:noProof/>
-                <w:webHidden/>
-              </w:rPr>
-              <w:fldChar w:fldCharType="begin"/>
-            </w:r>
-            <w:r>
-              <w:rPr>
-                <w:noProof/>
-                <w:webHidden/>
-              </w:rPr>
-              <w:instrText xml:space="preserve"> PAGEREF _Toc535014534 \h </w:instrText>
-            </w:r>
-            <w:r>
-              <w:rPr>
-                <w:noProof/>
-                <w:webHidden/>
-              </w:rPr>
-            </w:r>
-            <w:r>
-              <w:rPr>
-                <w:noProof/>
-                <w:webHidden/>
-              </w:rPr>
-              <w:fldChar w:fldCharType="separate"/>
-            </w:r>
-            <w:r>
-              <w:rPr>
-                <w:noProof/>
-                <w:webHidden/>
-              </w:rPr>
-              <w:t>3</w:t>
-            </w:r>
-            <w:r>
-              <w:rPr>
-                <w:noProof/>
-                <w:webHidden/>
-              </w:rPr>
-              <w:fldChar w:fldCharType="end"/>
-            </w:r>
-          </w:hyperlink>
-        </w:p>
-        <w:p>
-          <w:pPr>
-            <w:pStyle w:val="TOC2"/>
-            <w:rPr>
-              <w:rFonts w:eastAsiaTheme="minorEastAsia"/>
-              <w:noProof/>
-            </w:rPr>
-          </w:pPr>
-          <w:hyperlink w:anchor="_Toc535014535" w:history="1">
-            <w:r>
-              <w:rPr>
-                <w:rStyle w:val="Hyperlink"/>
-                <w:noProof/>
-              </w:rPr>
-              <w:t>Feature: Adoption Fee:</w:t>
-            </w:r>
-            <w:r>
-              <w:rPr>
-                <w:noProof/>
-                <w:webHidden/>
-              </w:rPr>
-              <w:tab/>
-            </w:r>
-            <w:r>
-              <w:rPr>
-                <w:noProof/>
-                <w:webHidden/>
-              </w:rPr>
-              <w:fldChar w:fldCharType="begin"/>
-            </w:r>
-            <w:r>
-              <w:rPr>
-                <w:noProof/>
-                <w:webHidden/>
-              </w:rPr>
-              <w:instrText xml:space="preserve"> PAGEREF _Toc535014535 \h </w:instrText>
-            </w:r>
-            <w:r>
-              <w:rPr>
-                <w:noProof/>
-                <w:webHidden/>
-              </w:rPr>
-            </w:r>
-            <w:r>
-              <w:rPr>
-                <w:noProof/>
-                <w:webHidden/>
-              </w:rPr>
-              <w:fldChar w:fldCharType="separate"/>
-            </w:r>
-            <w:r>
-              <w:rPr>
-                <w:noProof/>
-                <w:webHidden/>
-              </w:rPr>
-              <w:t>4</w:t>
-            </w:r>
-            <w:r>
-              <w:rPr>
-                <w:noProof/>
-                <w:webHidden/>
-              </w:rPr>
-              <w:fldChar w:fldCharType="end"/>
-            </w:r>
-          </w:hyperlink>
-        </w:p>
-        <w:p>
-          <w:pPr>
-            <w:pStyle w:val="TOC2"/>
-            <w:rPr>
-              <w:rFonts w:eastAsiaTheme="minorEastAsia"/>
-              <w:noProof/>
-            </w:rPr>
-          </w:pPr>
-          <w:hyperlink w:anchor="_Toc535014536" w:history="1">
-            <w:r>
-              <w:rPr>
-                <w:rStyle w:val="Hyperlink"/>
-                <w:noProof/>
-              </w:rPr>
-              <w:t>Feature: Media (Number of Photos and Videos):</w:t>
-            </w:r>
-            <w:r>
-              <w:rPr>
-                <w:noProof/>
-                <w:webHidden/>
-              </w:rPr>
-              <w:tab/>
-            </w:r>
-            <w:r>
-              <w:rPr>
-                <w:noProof/>
-                <w:webHidden/>
-              </w:rPr>
-              <w:fldChar w:fldCharType="begin"/>
-            </w:r>
-            <w:r>
-              <w:rPr>
-                <w:noProof/>
-                <w:webHidden/>
-              </w:rPr>
-              <w:instrText xml:space="preserve"> PAGEREF _Toc535014536 \h </w:instrText>
-            </w:r>
-            <w:r>
-              <w:rPr>
-                <w:noProof/>
-                <w:webHidden/>
-              </w:rPr>
-            </w:r>
-            <w:r>
-              <w:rPr>
-                <w:noProof/>
-                <w:webHidden/>
-              </w:rPr>
-              <w:fldChar w:fldCharType="separate"/>
-            </w:r>
-            <w:r>
-              <w:rPr>
-                <w:noProof/>
-                <w:webHidden/>
-              </w:rPr>
-              <w:t>4</w:t>
-            </w:r>
-            <w:r>
-              <w:rPr>
-                <w:noProof/>
-                <w:webHidden/>
-              </w:rPr>
-              <w:fldChar w:fldCharType="end"/>
-            </w:r>
-          </w:hyperlink>
-        </w:p>
-        <w:p>
-          <w:pPr>
-            <w:pStyle w:val="TOC2"/>
-            <w:rPr>
-              <w:rFonts w:eastAsiaTheme="minorEastAsia"/>
-              <w:noProof/>
-            </w:rPr>
-          </w:pPr>
-          <w:hyperlink w:anchor="_Toc535014537" w:history="1">
-            <w:r>
-              <w:rPr>
-                <w:rStyle w:val="Hyperlink"/>
-                <w:noProof/>
-              </w:rPr>
-              <w:t>Feature: Health (Vaccinated, Dewormed, Sterilized, Health):</w:t>
-            </w:r>
-            <w:r>
-              <w:rPr>
-                <w:noProof/>
-                <w:webHidden/>
-              </w:rPr>
-              <w:tab/>
-            </w:r>
-            <w:r>
-              <w:rPr>
-                <w:noProof/>
-                <w:webHidden/>
-              </w:rPr>
-              <w:fldChar w:fldCharType="begin"/>
-            </w:r>
-            <w:r>
-              <w:rPr>
-                <w:noProof/>
-                <w:webHidden/>
-              </w:rPr>
-              <w:instrText xml:space="preserve"> PAGEREF _Toc535014537 \h </w:instrText>
-            </w:r>
-            <w:r>
-              <w:rPr>
-                <w:noProof/>
-                <w:webHidden/>
-              </w:rPr>
-            </w:r>
-            <w:r>
-              <w:rPr>
-                <w:noProof/>
-                <w:webHidden/>
-              </w:rPr>
-              <w:fldChar w:fldCharType="separate"/>
-            </w:r>
-            <w:r>
-              <w:rPr>
-                <w:noProof/>
-                <w:webHidden/>
-              </w:rPr>
-              <w:t>4</w:t>
+              <w:t>2</w:t>
             </w:r>
             <w:r>
               <w:rPr>
@@ -827,12 +365,12 @@
               <w:b w:val="0"/>
             </w:rPr>
           </w:pPr>
-          <w:hyperlink w:anchor="_Toc535014538" w:history="1">
+          <w:hyperlink w:anchor="_Toc536034719" w:history="1">
             <w:r>
               <w:rPr>
                 <w:rStyle w:val="Hyperlink"/>
               </w:rPr>
-              <w:t>Explore and Wrangle: Natural Language Processing (NLP):</w:t>
+              <w:t>Summary of Key Findings:</w:t>
             </w:r>
             <w:r>
               <w:rPr>
@@ -850,7 +388,7 @@
               <w:rPr>
                 <w:webHidden/>
               </w:rPr>
-              <w:instrText xml:space="preserve"> PAGEREF _Toc535014538 \h </w:instrText>
+              <w:instrText xml:space="preserve"> PAGEREF _Toc536034719 \h </w:instrText>
             </w:r>
             <w:r>
               <w:rPr>
@@ -867,76 +405,10 @@
               <w:rPr>
                 <w:webHidden/>
               </w:rPr>
-              <w:t>4</w:t>
-            </w:r>
-            <w:r>
-              <w:rPr>
-                <w:webHidden/>
-              </w:rPr>
-              <w:fldChar w:fldCharType="end"/>
-            </w:r>
-          </w:hyperlink>
-        </w:p>
-        <w:p>
-          <w:pPr>
-            <w:pStyle w:val="TOC2"/>
-            <w:rPr>
-              <w:rFonts w:eastAsiaTheme="minorEastAsia"/>
-              <w:noProof/>
-            </w:rPr>
-          </w:pPr>
-          <w:hyperlink w:anchor="_Toc535014539" w:history="1">
-            <w:r>
-              <w:rPr>
-                <w:rStyle w:val="Hyperlink"/>
-                <w:noProof/>
-              </w:rPr>
-              <w:t>Feature: Pet Description:</w:t>
-            </w:r>
-            <w:r>
-              <w:rPr>
-                <w:noProof/>
-                <w:webHidden/>
-              </w:rPr>
-              <w:tab/>
-            </w:r>
-            <w:r>
-              <w:rPr>
-                <w:noProof/>
-                <w:webHidden/>
-              </w:rPr>
-              <w:fldChar w:fldCharType="begin"/>
-            </w:r>
-            <w:r>
-              <w:rPr>
-                <w:noProof/>
-                <w:webHidden/>
-              </w:rPr>
-              <w:instrText xml:space="preserve"> PAGEREF _Toc535014539 \h </w:instrText>
-            </w:r>
-            <w:r>
-              <w:rPr>
-                <w:noProof/>
-                <w:webHidden/>
-              </w:rPr>
-            </w:r>
-            <w:r>
-              <w:rPr>
-                <w:noProof/>
-                <w:webHidden/>
-              </w:rPr>
-              <w:fldChar w:fldCharType="separate"/>
-            </w:r>
-            <w:r>
-              <w:rPr>
-                <w:noProof/>
-                <w:webHidden/>
-              </w:rPr>
-              <w:t>4</w:t>
-            </w:r>
-            <w:r>
-              <w:rPr>
-                <w:noProof/>
+              <w:t>3</w:t>
+            </w:r>
+            <w:r>
+              <w:rPr>
                 <w:webHidden/>
               </w:rPr>
               <w:fldChar w:fldCharType="end"/>
@@ -951,12 +423,12 @@
               <w:b w:val="0"/>
             </w:rPr>
           </w:pPr>
-          <w:hyperlink w:anchor="_Toc535014540" w:history="1">
+          <w:hyperlink w:anchor="_Toc536034720" w:history="1">
             <w:r>
               <w:rPr>
                 <w:rStyle w:val="Hyperlink"/>
               </w:rPr>
-              <w:t>Summary of Key Findings:</w:t>
+              <w:t>Exclusions:</w:t>
             </w:r>
             <w:r>
               <w:rPr>
@@ -974,7 +446,7 @@
               <w:rPr>
                 <w:webHidden/>
               </w:rPr>
-              <w:instrText xml:space="preserve"> PAGEREF _Toc535014540 \h </w:instrText>
+              <w:instrText xml:space="preserve"> PAGEREF _Toc536034720 \h </w:instrText>
             </w:r>
             <w:r>
               <w:rPr>
@@ -991,7 +463,7 @@
               <w:rPr>
                 <w:webHidden/>
               </w:rPr>
-              <w:t>5</w:t>
+              <w:t>3</w:t>
             </w:r>
             <w:r>
               <w:rPr>
@@ -1009,12 +481,12 @@
               <w:b w:val="0"/>
             </w:rPr>
           </w:pPr>
-          <w:hyperlink w:anchor="_Toc535014541" w:history="1">
+          <w:hyperlink w:anchor="_Toc536034721" w:history="1">
             <w:r>
               <w:rPr>
                 <w:rStyle w:val="Hyperlink"/>
               </w:rPr>
-              <w:t>Exclusions:</w:t>
+              <w:t>Links to Jupyter Machine Learning Notebooks (Python)</w:t>
             </w:r>
             <w:r>
               <w:rPr>
@@ -1032,7 +504,7 @@
               <w:rPr>
                 <w:webHidden/>
               </w:rPr>
-              <w:instrText xml:space="preserve"> PAGEREF _Toc535014541 \h </w:instrText>
+              <w:instrText xml:space="preserve"> PAGEREF _Toc536034721 \h </w:instrText>
             </w:r>
             <w:r>
               <w:rPr>
@@ -1049,123 +521,7 @@
               <w:rPr>
                 <w:webHidden/>
               </w:rPr>
-              <w:t>5</w:t>
-            </w:r>
-            <w:r>
-              <w:rPr>
-                <w:webHidden/>
-              </w:rPr>
-              <w:fldChar w:fldCharType="end"/>
-            </w:r>
-          </w:hyperlink>
-        </w:p>
-        <w:p>
-          <w:pPr>
-            <w:pStyle w:val="TOC1"/>
-            <w:rPr>
-              <w:rFonts w:eastAsiaTheme="minorEastAsia"/>
-              <w:b w:val="0"/>
-            </w:rPr>
-          </w:pPr>
-          <w:hyperlink w:anchor="_Toc535014542" w:history="1">
-            <w:r>
-              <w:rPr>
-                <w:rStyle w:val="Hyperlink"/>
-              </w:rPr>
-              <w:t>Proposed Machine Learning Algorithms:</w:t>
-            </w:r>
-            <w:r>
-              <w:rPr>
-                <w:webHidden/>
-              </w:rPr>
-              <w:tab/>
-            </w:r>
-            <w:r>
-              <w:rPr>
-                <w:webHidden/>
-              </w:rPr>
-              <w:fldChar w:fldCharType="begin"/>
-            </w:r>
-            <w:r>
-              <w:rPr>
-                <w:webHidden/>
-              </w:rPr>
-              <w:instrText xml:space="preserve"> PAGEREF _Toc535014542 \h </w:instrText>
-            </w:r>
-            <w:r>
-              <w:rPr>
-                <w:webHidden/>
-              </w:rPr>
-            </w:r>
-            <w:r>
-              <w:rPr>
-                <w:webHidden/>
-              </w:rPr>
-              <w:fldChar w:fldCharType="separate"/>
-            </w:r>
-            <w:r>
-              <w:rPr>
-                <w:webHidden/>
-              </w:rPr>
-              <w:t>6</w:t>
-            </w:r>
-            <w:r>
-              <w:rPr>
-                <w:webHidden/>
-              </w:rPr>
-              <w:fldChar w:fldCharType="end"/>
-            </w:r>
-          </w:hyperlink>
-        </w:p>
-        <w:p>
-          <w:pPr>
-            <w:pStyle w:val="TOC1"/>
-            <w:rPr>
-              <w:rFonts w:eastAsiaTheme="minorEastAsia"/>
-              <w:b w:val="0"/>
-            </w:rPr>
-          </w:pPr>
-          <w:hyperlink w:anchor="_Toc535014543" w:history="1">
-            <w:r>
-              <w:rPr>
-                <w:rStyle w:val="Hyperlink"/>
-              </w:rPr>
-              <w:t>References Used to Help with this Report:</w:t>
-            </w:r>
-            <w:r>
-              <w:rPr>
-                <w:webHidden/>
-              </w:rPr>
-              <w:tab/>
-            </w:r>
-            <w:r>
-              <w:rPr>
-                <w:webHidden/>
-              </w:rPr>
-              <w:fldChar w:fldCharType="begin"/>
-            </w:r>
-            <w:r>
-              <w:rPr>
-                <w:webHidden/>
-              </w:rPr>
-              <w:instrText xml:space="preserve"> PAGEREF _Toc535014543 \h </w:instrText>
-            </w:r>
-            <w:r>
-              <w:rPr>
-                <w:webHidden/>
-              </w:rPr>
-            </w:r>
-            <w:r>
-              <w:rPr>
-                <w:webHidden/>
-              </w:rPr>
-              <w:fldChar w:fldCharType="separate"/>
-            </w:r>
-            <w:r>
-              <w:rPr>
-                <w:webHidden/>
-              </w:rPr>
-              <w:t>6</w:t>
+              <w:t>3</w:t>
             </w:r>
             <w:r>
               <w:rPr>
@@ -1217,7 +573,7 @@
       <w:pPr>
         <w:pStyle w:val="Heading1"/>
       </w:pPr>
-      <w:bookmarkStart w:id="0" w:name="_Toc535014526"/>
+      <w:bookmarkStart w:id="0" w:name="_Toc536034714"/>
       <w:r>
         <w:t>Objectives</w:t>
       </w:r>
@@ -1228,7 +584,7 @@
     </w:p>
     <w:p>
       <w:pPr>
-        <w:ind w:left="450"/>
+        <w:ind w:left="0" w:firstLine="0"/>
         <w:rPr>
           <w:rFonts w:eastAsia="Times New Roman" w:cstheme="minorHAnsi"/>
         </w:rPr>
@@ -1237,17 +593,24 @@
         <w:rPr>
           <w:rFonts w:eastAsia="Times New Roman" w:cstheme="minorHAnsi"/>
         </w:rPr>
-        <w:t>The objectives for this report are to...</w:t>
+        <w:t>The objective for this report</w:t>
+      </w:r>
+      <w:r>
+        <w:rPr>
+          <w:rFonts w:eastAsia="Times New Roman" w:cstheme="minorHAnsi"/>
+        </w:rPr>
+        <w:t xml:space="preserve"> is to share machine learning results to build a model to predict the speed at which a pet is adopted.  The classification areas are...</w:t>
+      </w:r>
+      <w:r>
+        <w:rPr>
+          <w:rFonts w:eastAsia="Times New Roman" w:cstheme="minorHAnsi"/>
+        </w:rPr>
+        <w:t xml:space="preserve"> </w:t>
       </w:r>
     </w:p>
     <w:p>
       <w:pPr>
-        <w:pStyle w:val="ListParagraph"/>
-        <w:numPr>
-          <w:ilvl w:val="0"/>
-          <w:numId w:val="18"/>
-        </w:numPr>
-        <w:ind w:left="360" w:hanging="270"/>
+        <w:ind w:left="0" w:firstLine="0"/>
         <w:rPr>
           <w:rFonts w:eastAsia="Times New Roman" w:cstheme="minorHAnsi"/>
         </w:rPr>
@@ -1256,35 +619,12 @@
         <w:rPr>
           <w:rFonts w:eastAsia="Times New Roman" w:cstheme="minorHAnsi"/>
         </w:rPr>
-        <w:t xml:space="preserve">explore and </w:t>
-      </w:r>
-      <w:r>
-        <w:rPr>
-          <w:rFonts w:eastAsia="Times New Roman" w:cstheme="minorHAnsi"/>
-        </w:rPr>
-        <w:t>wrangl</w:t>
-      </w:r>
-      <w:r>
-        <w:rPr>
-          <w:rFonts w:eastAsia="Times New Roman" w:cstheme="minorHAnsi"/>
-        </w:rPr>
-        <w:t>e the data</w:t>
-      </w:r>
-      <w:r>
-        <w:rPr>
-          <w:rFonts w:eastAsia="Times New Roman" w:cstheme="minorHAnsi"/>
-        </w:rPr>
-        <w:t>: identify anomalies in the data set, identify the best approach to address each anomaly, and apply the changes.</w:t>
+        <w:t>0 - Pet was adopted on the same day it was listed</w:t>
       </w:r>
     </w:p>
     <w:p>
       <w:pPr>
-        <w:pStyle w:val="ListParagraph"/>
-        <w:numPr>
-          <w:ilvl w:val="0"/>
-          <w:numId w:val="18"/>
-        </w:numPr>
-        <w:ind w:left="360" w:hanging="270"/>
+        <w:ind w:left="0" w:firstLine="0"/>
         <w:rPr>
           <w:rFonts w:eastAsia="Times New Roman" w:cstheme="minorHAnsi"/>
         </w:rPr>
@@ -1293,17 +633,25 @@
         <w:rPr>
           <w:rFonts w:eastAsia="Times New Roman" w:cstheme="minorHAnsi"/>
         </w:rPr>
-        <w:t>decide which features to bring forward into machine learning</w:t>
+        <w:t>1 - Pet was adopted between 1 and 7 days (1</w:t>
+      </w:r>
+      <w:r>
+        <w:rPr>
+          <w:rFonts w:eastAsia="Times New Roman" w:cstheme="minorHAnsi"/>
+          <w:vertAlign w:val="superscript"/>
+        </w:rPr>
+        <w:t>st</w:t>
+      </w:r>
+      <w:r>
+        <w:rPr>
+          <w:rFonts w:eastAsia="Times New Roman" w:cstheme="minorHAnsi"/>
+        </w:rPr>
+        <w:t xml:space="preserve"> week) after being listed</w:t>
       </w:r>
     </w:p>
     <w:p>
       <w:pPr>
-        <w:pStyle w:val="ListParagraph"/>
-        <w:numPr>
-          <w:ilvl w:val="0"/>
-          <w:numId w:val="18"/>
-        </w:numPr>
-        <w:ind w:left="360" w:hanging="270"/>
+        <w:ind w:left="0" w:firstLine="0"/>
         <w:rPr>
           <w:rFonts w:eastAsia="Times New Roman" w:cstheme="minorHAnsi"/>
         </w:rPr>
@@ -1312,23 +660,81 @@
         <w:rPr>
           <w:rFonts w:eastAsia="Times New Roman" w:cstheme="minorHAnsi"/>
         </w:rPr>
-        <w:t>identify the machine learning algorithms to apply the data set to</w:t>
+        <w:t>2 - Pet was adopted between 8 and 30 days (1</w:t>
+      </w:r>
+      <w:r>
+        <w:rPr>
+          <w:rFonts w:eastAsia="Times New Roman" w:cstheme="minorHAnsi"/>
+          <w:vertAlign w:val="superscript"/>
+        </w:rPr>
+        <w:t>st</w:t>
+      </w:r>
+      <w:r>
+        <w:rPr>
+          <w:rFonts w:eastAsia="Times New Roman" w:cstheme="minorHAnsi"/>
+        </w:rPr>
+        <w:t xml:space="preserve"> month) after being listed</w:t>
       </w:r>
     </w:p>
     <w:p>
       <w:pPr>
-        <w:pStyle w:val="ListParagraph"/>
-        <w:ind w:left="360" w:firstLine="0"/>
+        <w:ind w:left="0" w:firstLine="0"/>
         <w:rPr>
           <w:rFonts w:eastAsia="Times New Roman" w:cstheme="minorHAnsi"/>
         </w:rPr>
       </w:pPr>
+      <w:r>
+        <w:rPr>
+          <w:rFonts w:eastAsia="Times New Roman" w:cstheme="minorHAnsi"/>
+        </w:rPr>
+        <w:t>3 - Pet was adopted between 31 and 90 days (2</w:t>
+      </w:r>
+      <w:r>
+        <w:rPr>
+          <w:rFonts w:eastAsia="Times New Roman" w:cstheme="minorHAnsi"/>
+          <w:vertAlign w:val="superscript"/>
+        </w:rPr>
+        <w:t>nd</w:t>
+      </w:r>
+      <w:r>
+        <w:rPr>
+          <w:rFonts w:eastAsia="Times New Roman" w:cstheme="minorHAnsi"/>
+        </w:rPr>
+        <w:t xml:space="preserve"> &amp; 3</w:t>
+      </w:r>
+      <w:r>
+        <w:rPr>
+          <w:rFonts w:eastAsia="Times New Roman" w:cstheme="minorHAnsi"/>
+          <w:vertAlign w:val="superscript"/>
+        </w:rPr>
+        <w:t>rd</w:t>
+      </w:r>
+      <w:r>
+        <w:rPr>
+          <w:rFonts w:eastAsia="Times New Roman" w:cstheme="minorHAnsi"/>
+        </w:rPr>
+        <w:t xml:space="preserve"> month) after being listed</w:t>
+      </w:r>
     </w:p>
     <w:p>
       <w:pPr>
+        <w:ind w:left="0" w:firstLine="0"/>
+        <w:rPr>
+          <w:rFonts w:eastAsia="Times New Roman" w:cstheme="minorHAnsi"/>
+        </w:rPr>
+      </w:pPr>
+      <w:r>
+        <w:rPr>
+          <w:rFonts w:eastAsia="Times New Roman" w:cstheme="minorHAnsi"/>
+        </w:rPr>
+        <w:t xml:space="preserve">4 – No adoption after 100 days of being listed. (There are no pets in this dataset that waited between 90 and 100 days </w:t>
+      </w:r>
+    </w:p>
+    <w:p>
+      <w:pPr>
         <w:pStyle w:val="Heading1"/>
       </w:pPr>
-      <w:bookmarkStart w:id="1" w:name="_Toc535014527"/>
+      <w:bookmarkStart w:id="1" w:name="_Toc536034715"/>
       <w:r>
         <w:t>About the Data:</w:t>
       </w:r>
@@ -1339,7 +745,7 @@
         <w:autoSpaceDE w:val="0"/>
         <w:autoSpaceDN w:val="0"/>
         <w:adjustRightInd w:val="0"/>
-        <w:ind w:left="90" w:firstLine="0"/>
+        <w:ind w:left="0" w:firstLine="0"/>
         <w:rPr>
           <w:rFonts w:eastAsia="Times New Roman" w:cstheme="minorHAnsi"/>
         </w:rPr>
@@ -1385,1591 +791,706 @@
       <w:pPr>
         <w:pStyle w:val="Heading1"/>
       </w:pPr>
-      <w:bookmarkStart w:id="2" w:name="_Toc535014528"/>
+      <w:bookmarkStart w:id="2" w:name="_Toc536034716"/>
       <w:r>
-        <w:t>Explore and Wrangle the Data</w:t>
-      </w:r>
-      <w:r>
-        <w:t>:</w:t>
+        <w:t>Machine Learning</w:t>
       </w:r>
       <w:bookmarkEnd w:id="2"/>
-      <w:r>
-        <w:t xml:space="preserve"> </w:t>
-      </w:r>
     </w:p>
     <w:p>
       <w:pPr>
         <w:pStyle w:val="Heading2"/>
-      </w:pPr>
-      <w:bookmarkStart w:id="3" w:name="_Toc535014529"/>
+        <w:spacing w:before="0" w:after="120"/>
+      </w:pPr>
+      <w:bookmarkStart w:id="3" w:name="_Toc536034717"/>
       <w:r>
-        <w:t xml:space="preserve">Feature: </w:t>
-      </w:r>
-      <w:r>
-        <w:t>Age</w:t>
+        <w:t>Models</w:t>
       </w:r>
       <w:bookmarkEnd w:id="3"/>
     </w:p>
     <w:p>
       <w:pPr>
+        <w:ind w:left="0" w:firstLine="0"/>
+      </w:pPr>
+      <w:r>
+        <w:t xml:space="preserve">The </w:t>
+      </w:r>
+      <w:r>
+        <w:t>algorithm</w:t>
+      </w:r>
+      <w:r>
+        <w:t xml:space="preserve">s in the table below did not perform well when using almost all (20 features) </w:t>
+      </w:r>
+      <w:r>
+        <w:t>of</w:t>
+      </w:r>
+      <w:r>
+        <w:t xml:space="preserve"> the training data</w:t>
+      </w:r>
+      <w:r>
+        <w:t xml:space="preserve"> with default parameters</w:t>
+      </w:r>
+      <w:r>
+        <w:t xml:space="preserve">.  Possible reasons </w:t>
+      </w:r>
+      <w:r>
+        <w:t xml:space="preserve">for this poor performance </w:t>
+      </w:r>
+      <w:r>
+        <w:t>are too many columns used</w:t>
+      </w:r>
+      <w:r>
+        <w:t xml:space="preserve"> and hyper</w:t>
+      </w:r>
+      <w:r>
+        <w:t>-parameter tuning</w:t>
+      </w:r>
+      <w:r>
+        <w:t xml:space="preserve"> need to be applied.</w:t>
+      </w:r>
+    </w:p>
+    <w:tbl>
+      <w:tblPr>
+        <w:tblStyle w:val="TableGrid"/>
+        <w:tblW w:w="0" w:type="auto"/>
+        <w:tblLook w:val="04A0" w:firstRow="1" w:lastRow="0" w:firstColumn="1" w:lastColumn="0" w:noHBand="0" w:noVBand="1"/>
+      </w:tblPr>
+      <w:tblGrid>
+        <w:gridCol w:w="3116"/>
+        <w:gridCol w:w="1919"/>
+        <w:gridCol w:w="1800"/>
+        <w:gridCol w:w="1800"/>
+      </w:tblGrid>
+      <w:tr>
+        <w:tc>
+          <w:tcPr>
+            <w:tcW w:w="3116" w:type="dxa"/>
+            <w:shd w:val="clear" w:color="auto" w:fill="D9D9D9" w:themeFill="background1" w:themeFillShade="D9"/>
+          </w:tcPr>
+          <w:p>
+            <w:pPr>
+              <w:ind w:left="0" w:firstLine="0"/>
+              <w:rPr>
+                <w:b/>
+              </w:rPr>
+            </w:pPr>
+            <w:r>
+              <w:rPr>
+                <w:b/>
+              </w:rPr>
+              <w:t>Algorithm</w:t>
+            </w:r>
+          </w:p>
+        </w:tc>
+        <w:tc>
+          <w:tcPr>
+            <w:tcW w:w="1919" w:type="dxa"/>
+            <w:shd w:val="clear" w:color="auto" w:fill="D9D9D9" w:themeFill="background1" w:themeFillShade="D9"/>
+          </w:tcPr>
+          <w:p>
+            <w:pPr>
+              <w:ind w:left="0" w:firstLine="0"/>
+              <w:rPr>
+                <w:b/>
+              </w:rPr>
+            </w:pPr>
+            <w:r>
+              <w:rPr>
+                <w:b/>
+              </w:rPr>
+              <w:t>Accuracy Score</w:t>
+            </w:r>
+          </w:p>
+        </w:tc>
+        <w:tc>
+          <w:tcPr>
+            <w:tcW w:w="1800" w:type="dxa"/>
+            <w:shd w:val="clear" w:color="auto" w:fill="D9D9D9" w:themeFill="background1" w:themeFillShade="D9"/>
+          </w:tcPr>
+          <w:p>
+            <w:pPr>
+              <w:ind w:left="0" w:firstLine="0"/>
+              <w:rPr>
+                <w:b/>
+              </w:rPr>
+            </w:pPr>
+            <w:r>
+              <w:rPr>
+                <w:b/>
+              </w:rPr>
+              <w:t>Precision Score</w:t>
+            </w:r>
+          </w:p>
+        </w:tc>
+        <w:tc>
+          <w:tcPr>
+            <w:tcW w:w="1800" w:type="dxa"/>
+            <w:shd w:val="clear" w:color="auto" w:fill="D9D9D9" w:themeFill="background1" w:themeFillShade="D9"/>
+          </w:tcPr>
+          <w:p>
+            <w:pPr>
+              <w:ind w:left="0" w:firstLine="0"/>
+              <w:rPr>
+                <w:b/>
+              </w:rPr>
+            </w:pPr>
+            <w:r>
+              <w:rPr>
+                <w:b/>
+              </w:rPr>
+              <w:t>Recall</w:t>
+            </w:r>
+          </w:p>
+        </w:tc>
+      </w:tr>
+      <w:tr>
+        <w:tc>
+          <w:tcPr>
+            <w:tcW w:w="3116" w:type="dxa"/>
+          </w:tcPr>
+          <w:p>
+            <w:pPr>
+              <w:ind w:left="0" w:firstLine="0"/>
+            </w:pPr>
+            <w:r>
+              <w:t>Logistic Regression</w:t>
+            </w:r>
+          </w:p>
+        </w:tc>
+        <w:tc>
+          <w:tcPr>
+            <w:tcW w:w="1919" w:type="dxa"/>
+          </w:tcPr>
+          <w:p>
+            <w:pPr>
+              <w:ind w:left="0" w:firstLine="0"/>
+            </w:pPr>
+            <w:r>
+              <w:t>35%</w:t>
+            </w:r>
+          </w:p>
+        </w:tc>
+        <w:tc>
+          <w:tcPr>
+            <w:tcW w:w="1800" w:type="dxa"/>
+          </w:tcPr>
+          <w:p>
+            <w:pPr>
+              <w:ind w:left="0" w:firstLine="0"/>
+            </w:pPr>
+            <w:r>
+              <w:t>33%</w:t>
+            </w:r>
+          </w:p>
+        </w:tc>
+        <w:tc>
+          <w:tcPr>
+            <w:tcW w:w="1800" w:type="dxa"/>
+          </w:tcPr>
+          <w:p>
+            <w:pPr>
+              <w:ind w:left="0" w:firstLine="0"/>
+            </w:pPr>
+            <w:r>
+              <w:t>35%</w:t>
+            </w:r>
+          </w:p>
+        </w:tc>
+      </w:tr>
+      <w:tr>
+        <w:tc>
+          <w:tcPr>
+            <w:tcW w:w="3116" w:type="dxa"/>
+          </w:tcPr>
+          <w:p>
+            <w:pPr>
+              <w:ind w:left="0" w:firstLine="0"/>
+            </w:pPr>
+            <w:r>
+              <w:t>KNN</w:t>
+            </w:r>
+          </w:p>
+        </w:tc>
+        <w:tc>
+          <w:tcPr>
+            <w:tcW w:w="1919" w:type="dxa"/>
+          </w:tcPr>
+          <w:p>
+            <w:pPr>
+              <w:ind w:left="0" w:firstLine="0"/>
+            </w:pPr>
+            <w:r>
+              <w:t>31%</w:t>
+            </w:r>
+          </w:p>
+        </w:tc>
+        <w:tc>
+          <w:tcPr>
+            <w:tcW w:w="1800" w:type="dxa"/>
+          </w:tcPr>
+          <w:p>
+            <w:pPr>
+              <w:ind w:left="0" w:firstLine="0"/>
+            </w:pPr>
+            <w:r>
+              <w:t>34%</w:t>
+            </w:r>
+          </w:p>
+        </w:tc>
+        <w:tc>
+          <w:tcPr>
+            <w:tcW w:w="1800" w:type="dxa"/>
+          </w:tcPr>
+          <w:p>
+            <w:pPr>
+              <w:ind w:left="0" w:firstLine="0"/>
+            </w:pPr>
+            <w:r>
+              <w:t>31%</w:t>
+            </w:r>
+          </w:p>
+        </w:tc>
+      </w:tr>
+      <w:tr>
+        <w:tc>
+          <w:tcPr>
+            <w:tcW w:w="3116" w:type="dxa"/>
+          </w:tcPr>
+          <w:p>
+            <w:pPr>
+              <w:ind w:left="0" w:firstLine="0"/>
+            </w:pPr>
+            <w:r>
+              <w:t>Naive Bayes</w:t>
+            </w:r>
+          </w:p>
+        </w:tc>
+        <w:tc>
+          <w:tcPr>
+            <w:tcW w:w="1919" w:type="dxa"/>
+          </w:tcPr>
+          <w:p>
+            <w:pPr>
+              <w:ind w:left="0" w:firstLine="0"/>
+            </w:pPr>
+            <w:r>
+              <w:t>34%</w:t>
+            </w:r>
+          </w:p>
+        </w:tc>
+        <w:tc>
+          <w:tcPr>
+            <w:tcW w:w="1800" w:type="dxa"/>
+          </w:tcPr>
+          <w:p>
+            <w:pPr>
+              <w:ind w:left="0" w:firstLine="0"/>
+            </w:pPr>
+            <w:r>
+              <w:t>36%</w:t>
+            </w:r>
+          </w:p>
+        </w:tc>
+        <w:tc>
+          <w:tcPr>
+            <w:tcW w:w="1800" w:type="dxa"/>
+          </w:tcPr>
+          <w:p>
+            <w:pPr>
+              <w:ind w:left="0" w:firstLine="0"/>
+            </w:pPr>
+            <w:r>
+              <w:t>34%</w:t>
+            </w:r>
+          </w:p>
+        </w:tc>
+      </w:tr>
+      <w:tr>
+        <w:tc>
+          <w:tcPr>
+            <w:tcW w:w="3116" w:type="dxa"/>
+          </w:tcPr>
+          <w:p>
+            <w:pPr>
+              <w:ind w:left="0" w:firstLine="0"/>
+            </w:pPr>
+            <w:r>
+              <w:t>Random Forest</w:t>
+            </w:r>
+          </w:p>
+        </w:tc>
+        <w:tc>
+          <w:tcPr>
+            <w:tcW w:w="1919" w:type="dxa"/>
+          </w:tcPr>
+          <w:p>
+            <w:pPr>
+              <w:ind w:left="0" w:firstLine="0"/>
+            </w:pPr>
+            <w:r>
+              <w:t>36%</w:t>
+            </w:r>
+          </w:p>
+        </w:tc>
+        <w:tc>
+          <w:tcPr>
+            <w:tcW w:w="1800" w:type="dxa"/>
+          </w:tcPr>
+          <w:p>
+            <w:pPr>
+              <w:ind w:left="0" w:firstLine="0"/>
+            </w:pPr>
+            <w:r>
+              <w:t>35%</w:t>
+            </w:r>
+          </w:p>
+        </w:tc>
+        <w:tc>
+          <w:tcPr>
+            <w:tcW w:w="1800" w:type="dxa"/>
+          </w:tcPr>
+          <w:p>
+            <w:pPr>
+              <w:ind w:left="0" w:firstLine="0"/>
+            </w:pPr>
+            <w:r>
+              <w:t>36%</w:t>
+            </w:r>
+          </w:p>
+        </w:tc>
+      </w:tr>
+    </w:tbl>
+    <w:p>
+      <w:pPr>
+        <w:ind w:left="0" w:firstLine="0"/>
+      </w:pPr>
+    </w:p>
+    <w:p>
+      <w:pPr>
+        <w:pStyle w:val="Heading2"/>
+      </w:pPr>
+      <w:bookmarkStart w:id="4" w:name="_Toc536034718"/>
+      <w:r>
+        <w:t>Natural Language Processing (NLP)</w:t>
+      </w:r>
+      <w:bookmarkEnd w:id="4"/>
+      <w:r>
+        <w:t xml:space="preserve"> – Word2Vec</w:t>
+      </w:r>
+    </w:p>
+    <w:p>
+      <w:pPr>
+        <w:ind w:left="0" w:firstLine="0"/>
+        <w:rPr>
+          <w:rFonts w:eastAsia="Times New Roman" w:cstheme="minorHAnsi"/>
+          <w:color w:val="222222"/>
+        </w:rPr>
+      </w:pPr>
+      <w:r>
+        <w:rPr>
+          <w:rFonts w:eastAsia="Times New Roman" w:cstheme="minorHAnsi"/>
+          <w:color w:val="222222"/>
+        </w:rPr>
+        <w:t>using Word2Vec a sentiment analysis was completed and identified word similarities such as the following...</w:t>
+      </w:r>
+    </w:p>
+    <w:p>
+      <w:pPr>
+        <w:ind w:left="360" w:firstLine="0"/>
+        <w:rPr>
+          <w:rFonts w:eastAsia="Times New Roman" w:cstheme="minorHAnsi"/>
+          <w:color w:val="222222"/>
+        </w:rPr>
+      </w:pPr>
+      <w:r>
+        <w:rPr>
+          <w:rFonts w:eastAsia="Times New Roman" w:cstheme="minorHAnsi"/>
+          <w:color w:val="222222"/>
+        </w:rPr>
+        <w:t>“dog and cat” are 62% similar across the Description feature</w:t>
+      </w:r>
+    </w:p>
+    <w:p>
+      <w:pPr>
+        <w:ind w:left="360" w:firstLine="0"/>
+        <w:rPr>
+          <w:rFonts w:eastAsia="Times New Roman" w:cstheme="minorHAnsi"/>
+          <w:color w:val="222222"/>
+        </w:rPr>
+      </w:pPr>
+      <w:r>
+        <w:rPr>
+          <w:rFonts w:eastAsia="Times New Roman" w:cstheme="minorHAnsi"/>
+          <w:color w:val="222222"/>
+        </w:rPr>
+        <w:t>“dog and pet” and “cat and pet” are 53% and 42% similar respectively.</w:t>
+      </w:r>
+    </w:p>
+    <w:p>
+      <w:pPr>
+        <w:spacing w:after="0"/>
+        <w:ind w:left="0" w:firstLine="0"/>
+        <w:rPr>
+          <w:rFonts w:eastAsia="Times New Roman" w:cstheme="minorHAnsi"/>
+          <w:color w:val="222222"/>
+        </w:rPr>
+      </w:pPr>
+    </w:p>
+    <w:p>
+      <w:pPr>
+        <w:spacing w:after="0"/>
+        <w:ind w:left="0" w:firstLine="0"/>
+        <w:rPr>
+          <w:rFonts w:eastAsia="Times New Roman" w:cstheme="minorHAnsi"/>
+          <w:color w:val="222222"/>
+        </w:rPr>
+      </w:pPr>
+    </w:p>
+    <w:p>
+      <w:pPr>
+        <w:pStyle w:val="Heading2"/>
+      </w:pPr>
+      <w:r>
+        <w:t xml:space="preserve">Natural Language Processing (NLP) – </w:t>
+      </w:r>
+      <w:r>
+        <w:t>tdidf vectorizer with a Naive-Bayes</w:t>
+      </w:r>
+    </w:p>
+    <w:p>
+      <w:pPr>
         <w:pStyle w:val="ListParagraph"/>
-        <w:numPr>
-          <w:ilvl w:val="0"/>
-          <w:numId w:val="20"/>
-        </w:numPr>
-        <w:ind w:left="648" w:hanging="288"/>
-        <w:contextualSpacing w:val="0"/>
-        <w:rPr>
-          <w:rFonts w:eastAsia="Times New Roman" w:cstheme="minorHAnsi"/>
+        <w:ind w:left="0" w:firstLine="0"/>
+        <w:rPr>
+          <w:rFonts w:cstheme="minorHAnsi"/>
+          <w:color w:val="000000"/>
+          <w:sz w:val="21"/>
+          <w:szCs w:val="21"/>
+          <w:shd w:val="clear" w:color="auto" w:fill="FFFFFF"/>
         </w:rPr>
       </w:pPr>
       <w:r>
         <w:rPr>
-          <w:rFonts w:eastAsia="Times New Roman" w:cstheme="minorHAnsi"/>
+          <w:rFonts w:cstheme="minorHAnsi"/>
+          <w:color w:val="000000"/>
+          <w:sz w:val="21"/>
+          <w:szCs w:val="21"/>
+          <w:shd w:val="clear" w:color="auto" w:fill="FFFFFF"/>
+        </w:rPr>
+        <w:t>the results of creating a vectorizer and using it in a Naive-Bayes algorithm yielded accuracy and confusion matrix results very similar to the prior models above</w:t>
+      </w:r>
+      <w:r>
+        <w:rPr>
+          <w:rFonts w:cstheme="minorHAnsi"/>
+          <w:color w:val="000000"/>
+          <w:sz w:val="21"/>
+          <w:szCs w:val="21"/>
+          <w:shd w:val="clear" w:color="auto" w:fill="FFFFFF"/>
         </w:rPr>
         <w:t xml:space="preserve"> </w:t>
       </w:r>
       <w:r>
         <w:rPr>
-          <w:rFonts w:eastAsia="Times New Roman" w:cstheme="minorHAnsi"/>
-        </w:rPr>
-        <w:t>No missing data: a</w:t>
-      </w:r>
-      <w:r>
-        <w:rPr>
-          <w:rFonts w:eastAsia="Times New Roman" w:cstheme="minorHAnsi"/>
-        </w:rPr>
-        <w:t>ll pets have an entry for their age (in months)</w:t>
+          <w:rFonts w:cstheme="minorHAnsi"/>
+          <w:color w:val="000000"/>
+          <w:sz w:val="21"/>
+          <w:szCs w:val="21"/>
+          <w:shd w:val="clear" w:color="auto" w:fill="FFFFFF"/>
+        </w:rPr>
+        <w:t>...</w:t>
       </w:r>
     </w:p>
     <w:p>
       <w:pPr>
         <w:pStyle w:val="ListParagraph"/>
-        <w:numPr>
-          <w:ilvl w:val="0"/>
-          <w:numId w:val="20"/>
-        </w:numPr>
-        <w:ind w:left="648" w:hanging="288"/>
-        <w:contextualSpacing w:val="0"/>
+        <w:ind w:left="0" w:firstLine="0"/>
         <w:rPr>
           <w:rFonts w:eastAsia="Times New Roman" w:cstheme="minorHAnsi"/>
-        </w:rPr>
-      </w:pPr>
-      <w:r>
-        <w:rPr>
-          <w:rFonts w:eastAsia="Times New Roman" w:cstheme="minorHAnsi"/>
-        </w:rPr>
-        <w:t xml:space="preserve"> The scatterplot of age in months shows </w:t>
-      </w:r>
-      <w:r>
-        <w:rPr>
-          <w:rFonts w:eastAsia="Times New Roman" w:cstheme="minorHAnsi"/>
-        </w:rPr>
-        <w:t>10 outliers beyond 12 years old.  This seems unlikely, so these entries will be dropped</w:t>
-      </w:r>
+          <w:color w:val="222222"/>
+        </w:rPr>
+      </w:pPr>
+    </w:p>
+    <w:tbl>
+      <w:tblPr>
+        <w:tblStyle w:val="TableGrid"/>
+        <w:tblW w:w="0" w:type="auto"/>
+        <w:tblLook w:val="04A0" w:firstRow="1" w:lastRow="0" w:firstColumn="1" w:lastColumn="0" w:noHBand="0" w:noVBand="1"/>
+      </w:tblPr>
+      <w:tblGrid>
+        <w:gridCol w:w="3116"/>
+        <w:gridCol w:w="1919"/>
+        <w:gridCol w:w="4230"/>
+      </w:tblGrid>
+      <w:tr>
+        <w:tc>
+          <w:tcPr>
+            <w:tcW w:w="3116" w:type="dxa"/>
+            <w:shd w:val="clear" w:color="auto" w:fill="D9D9D9" w:themeFill="background1" w:themeFillShade="D9"/>
+          </w:tcPr>
+          <w:p>
+            <w:pPr>
+              <w:ind w:left="0" w:firstLine="0"/>
+              <w:rPr>
+                <w:b/>
+              </w:rPr>
+            </w:pPr>
+            <w:r>
+              <w:rPr>
+                <w:b/>
+              </w:rPr>
+              <w:lastRenderedPageBreak/>
+              <w:t>Algorithm</w:t>
+            </w:r>
+          </w:p>
+        </w:tc>
+        <w:tc>
+          <w:tcPr>
+            <w:tcW w:w="1919" w:type="dxa"/>
+            <w:shd w:val="clear" w:color="auto" w:fill="D9D9D9" w:themeFill="background1" w:themeFillShade="D9"/>
+          </w:tcPr>
+          <w:p>
+            <w:pPr>
+              <w:ind w:left="0" w:firstLine="0"/>
+              <w:rPr>
+                <w:b/>
+              </w:rPr>
+            </w:pPr>
+            <w:r>
+              <w:rPr>
+                <w:b/>
+              </w:rPr>
+              <w:t>Accuracy Score</w:t>
+            </w:r>
+          </w:p>
+        </w:tc>
+        <w:tc>
+          <w:tcPr>
+            <w:tcW w:w="4230" w:type="dxa"/>
+            <w:shd w:val="clear" w:color="auto" w:fill="D9D9D9" w:themeFill="background1" w:themeFillShade="D9"/>
+          </w:tcPr>
+          <w:p>
+            <w:pPr>
+              <w:ind w:left="0" w:firstLine="0"/>
+              <w:rPr>
+                <w:b/>
+              </w:rPr>
+            </w:pPr>
+            <w:r>
+              <w:rPr>
+                <w:b/>
+              </w:rPr>
+              <w:t>Confusion Matrix</w:t>
+            </w:r>
+          </w:p>
+        </w:tc>
+      </w:tr>
+      <w:tr>
+        <w:tc>
+          <w:tcPr>
+            <w:tcW w:w="3116" w:type="dxa"/>
+          </w:tcPr>
+          <w:p>
+            <w:pPr>
+              <w:ind w:left="0" w:firstLine="0"/>
+            </w:pPr>
+            <w:r>
+              <w:rPr>
+                <w:rFonts w:cstheme="minorHAnsi"/>
+                <w:color w:val="000000"/>
+                <w:sz w:val="21"/>
+                <w:szCs w:val="21"/>
+                <w:shd w:val="clear" w:color="auto" w:fill="FFFFFF"/>
+              </w:rPr>
+              <w:t>tfidf vectorizer with a Naive-Bayes algorithm</w:t>
+            </w:r>
+          </w:p>
+        </w:tc>
+        <w:tc>
+          <w:tcPr>
+            <w:tcW w:w="1919" w:type="dxa"/>
+          </w:tcPr>
+          <w:p>
+            <w:pPr>
+              <w:ind w:left="0" w:firstLine="0"/>
+            </w:pPr>
+            <w:r>
+              <w:t>3</w:t>
+            </w:r>
+            <w:r>
+              <w:t>6%</w:t>
+            </w:r>
+          </w:p>
+        </w:tc>
+        <w:tc>
+          <w:tcPr>
+            <w:tcW w:w="4230" w:type="dxa"/>
+          </w:tcPr>
+          <w:p>
+            <w:pPr>
+              <w:ind w:left="0" w:firstLine="0"/>
+            </w:pPr>
+            <w:r>
+              <w:rPr>
+                <w:noProof/>
+              </w:rPr>
+              <w:drawing>
+                <wp:inline distT="0" distB="0" distL="0" distR="0" wp14:anchorId="0337A4C8" wp14:editId="50843786">
+                  <wp:extent cx="2120900" cy="1518929"/>
+                  <wp:effectExtent l="0" t="0" r="0" b="5080"/>
+                  <wp:docPr id="1" name="Picture 1"/>
+                  <wp:cNvGraphicFramePr>
+                    <a:graphicFrameLocks xmlns:a="http://schemas.openxmlformats.org/drawingml/2006/main" noChangeAspect="1"/>
+                  </wp:cNvGraphicFramePr>
+                  <a:graphic xmlns:a="http://schemas.openxmlformats.org/drawingml/2006/main">
+                    <a:graphicData uri="http://schemas.openxmlformats.org/drawingml/2006/picture">
+                      <pic:pic xmlns:pic="http://schemas.openxmlformats.org/drawingml/2006/picture">
+                        <pic:nvPicPr>
+                          <pic:cNvPr id="1" name=""/>
+                          <pic:cNvPicPr/>
+                        </pic:nvPicPr>
+                        <pic:blipFill>
+                          <a:blip r:embed="rId9"/>
+                          <a:stretch>
+                            <a:fillRect/>
+                          </a:stretch>
+                        </pic:blipFill>
+                        <pic:spPr>
+                          <a:xfrm>
+                            <a:off x="0" y="0"/>
+                            <a:ext cx="2180496" cy="1561610"/>
+                          </a:xfrm>
+                          <a:prstGeom prst="rect">
+                            <a:avLst/>
+                          </a:prstGeom>
+                        </pic:spPr>
+                      </pic:pic>
+                    </a:graphicData>
+                  </a:graphic>
+                </wp:inline>
+              </w:drawing>
+            </w:r>
+          </w:p>
+          <w:p>
+            <w:pPr>
+              <w:ind w:left="0" w:firstLine="0"/>
+            </w:pPr>
+          </w:p>
+        </w:tc>
+      </w:tr>
+    </w:tbl>
+    <w:p>
+      <w:pPr>
+        <w:ind w:left="0" w:firstLine="0"/>
+      </w:pPr>
     </w:p>
     <w:p>
       <w:pPr>
-        <w:pStyle w:val="ListParagraph"/>
-        <w:numPr>
-          <w:ilvl w:val="0"/>
-          <w:numId w:val="20"/>
-        </w:numPr>
-        <w:ind w:left="648" w:hanging="288"/>
-        <w:contextualSpacing w:val="0"/>
-        <w:rPr>
-          <w:rFonts w:eastAsia="Times New Roman" w:cstheme="minorHAnsi"/>
-        </w:rPr>
-      </w:pPr>
-      <w:r>
-        <w:rPr>
-          <w:rFonts w:eastAsia="Times New Roman" w:cstheme="minorHAnsi"/>
-        </w:rPr>
-        <w:t>Correlation between age and adoption speed is only 10%</w:t>
-      </w:r>
-    </w:p>
-    <w:p>
-      <w:pPr>
-        <w:pStyle w:val="ListParagraph"/>
-        <w:numPr>
-          <w:ilvl w:val="0"/>
-          <w:numId w:val="20"/>
-        </w:numPr>
-        <w:ind w:left="648" w:hanging="288"/>
-        <w:contextualSpacing w:val="0"/>
-        <w:rPr>
-          <w:rFonts w:eastAsia="Times New Roman" w:cstheme="minorHAnsi"/>
-        </w:rPr>
-      </w:pPr>
-      <w:r>
-        <w:rPr>
-          <w:rFonts w:eastAsia="Times New Roman" w:cstheme="minorHAnsi"/>
-        </w:rPr>
-        <w:t>Regardless of age, the percent of pets adopted in one day ranges from 2 to 4%</w:t>
-      </w:r>
-    </w:p>
-    <w:p>
-      <w:pPr>
-        <w:pStyle w:val="ListParagraph"/>
-        <w:numPr>
-          <w:ilvl w:val="0"/>
-          <w:numId w:val="20"/>
-        </w:numPr>
-        <w:ind w:left="648" w:hanging="288"/>
-        <w:contextualSpacing w:val="0"/>
-        <w:rPr>
-          <w:rFonts w:eastAsia="Times New Roman" w:cstheme="minorHAnsi"/>
-        </w:rPr>
-      </w:pPr>
-      <w:r>
-        <w:rPr>
-          <w:rFonts w:eastAsia="Times New Roman" w:cstheme="minorHAnsi"/>
-        </w:rPr>
-        <w:t xml:space="preserve">On </w:t>
-      </w:r>
-      <w:r>
-        <w:rPr>
-          <w:rFonts w:eastAsia="Times New Roman" w:cstheme="minorHAnsi"/>
-        </w:rPr>
-        <w:t>mean</w:t>
-      </w:r>
-      <w:r>
-        <w:rPr>
-          <w:rFonts w:eastAsia="Times New Roman" w:cstheme="minorHAnsi"/>
-        </w:rPr>
-        <w:t xml:space="preserve">, 28% of pets are not adopted.  </w:t>
-      </w:r>
-    </w:p>
-    <w:p>
-      <w:pPr>
-        <w:pStyle w:val="ListParagraph"/>
-        <w:numPr>
-          <w:ilvl w:val="0"/>
-          <w:numId w:val="20"/>
-        </w:numPr>
-        <w:ind w:left="648" w:hanging="288"/>
-        <w:contextualSpacing w:val="0"/>
-        <w:rPr>
-          <w:rFonts w:eastAsia="Times New Roman" w:cstheme="minorHAnsi"/>
-        </w:rPr>
-      </w:pPr>
-      <w:r>
-        <w:rPr>
-          <w:rFonts w:eastAsia="Times New Roman" w:cstheme="minorHAnsi"/>
-        </w:rPr>
-        <w:t>Adoption rate of pets &lt;1 year old rounds up to 80%, while pets over 9 years old have around a 50% adoption rate.</w:t>
-      </w:r>
-    </w:p>
-    <w:p>
-      <w:pPr>
-        <w:pStyle w:val="ListParagraph"/>
-        <w:numPr>
-          <w:ilvl w:val="0"/>
-          <w:numId w:val="20"/>
-        </w:numPr>
-        <w:ind w:left="648" w:hanging="288"/>
-        <w:contextualSpacing w:val="0"/>
-        <w:rPr>
-          <w:rFonts w:eastAsia="Times New Roman" w:cstheme="minorHAnsi"/>
-        </w:rPr>
-      </w:pPr>
-      <w:r>
-        <w:rPr>
-          <w:rFonts w:eastAsia="Times New Roman" w:cstheme="minorHAnsi"/>
-        </w:rPr>
-        <w:t>The age of pets up for adoption is skewed towards &lt;1 year old (over 10,000 pets)</w:t>
-      </w:r>
-    </w:p>
-    <w:p>
-      <w:pPr>
-        <w:pStyle w:val="ListParagraph"/>
-        <w:ind w:left="648"/>
-        <w:rPr>
-          <w:rFonts w:eastAsia="Times New Roman" w:cstheme="minorHAnsi"/>
-        </w:rPr>
-      </w:pPr>
-    </w:p>
-    <w:p>
-      <w:pPr>
-        <w:pStyle w:val="ListParagraph"/>
-        <w:ind w:left="648"/>
-        <w:rPr>
-          <w:rFonts w:eastAsia="Times New Roman" w:cstheme="minorHAnsi"/>
-        </w:rPr>
-      </w:pPr>
-      <w:r>
-        <w:rPr>
-          <w:noProof/>
-        </w:rPr>
-        <w:drawing>
-          <wp:inline distT="0" distB="0" distL="0" distR="0" wp14:anchorId="3CFA06AD" wp14:editId="50E511E8">
-            <wp:extent cx="3003550" cy="1967074"/>
-            <wp:effectExtent l="0" t="0" r="6350" b="0"/>
-            <wp:docPr id="1" name="Picture 1"/>
-            <wp:cNvGraphicFramePr>
-              <a:graphicFrameLocks xmlns:a="http://schemas.openxmlformats.org/drawingml/2006/main" noChangeAspect="1"/>
-            </wp:cNvGraphicFramePr>
-            <a:graphic xmlns:a="http://schemas.openxmlformats.org/drawingml/2006/main">
-              <a:graphicData uri="http://schemas.openxmlformats.org/drawingml/2006/picture">
-                <pic:pic xmlns:pic="http://schemas.openxmlformats.org/drawingml/2006/picture">
-                  <pic:nvPicPr>
-                    <pic:cNvPr id="1" name=""/>
-                    <pic:cNvPicPr/>
-                  </pic:nvPicPr>
-                  <pic:blipFill>
-                    <a:blip r:embed="rId9"/>
-                    <a:stretch>
-                      <a:fillRect/>
-                    </a:stretch>
-                  </pic:blipFill>
-                  <pic:spPr>
-                    <a:xfrm>
-                      <a:off x="0" y="0"/>
-                      <a:ext cx="3094761" cy="2026810"/>
-                    </a:xfrm>
-                    <a:prstGeom prst="rect">
-                      <a:avLst/>
-                    </a:prstGeom>
-                  </pic:spPr>
-                </pic:pic>
-              </a:graphicData>
-            </a:graphic>
-          </wp:inline>
-        </w:drawing>
-      </w:r>
-    </w:p>
-    <w:p>
-      <w:pPr>
-        <w:rPr>
-          <w:rFonts w:eastAsia="Times New Roman" w:cstheme="minorHAnsi"/>
-          <w:b/>
-        </w:rPr>
-      </w:pPr>
-    </w:p>
-    <w:p>
-      <w:pPr>
-        <w:pStyle w:val="Heading2"/>
-      </w:pPr>
-      <w:bookmarkStart w:id="4" w:name="_Toc535014530"/>
-      <w:r>
-        <w:lastRenderedPageBreak/>
-        <w:t>Feature: T</w:t>
-      </w:r>
-      <w:r>
-        <w:t>ype (dog or cat):</w:t>
-      </w:r>
-      <w:bookmarkEnd w:id="4"/>
-    </w:p>
-    <w:p>
-      <w:pPr>
-        <w:pStyle w:val="ListParagraph"/>
-        <w:numPr>
-          <w:ilvl w:val="0"/>
-          <w:numId w:val="21"/>
-        </w:numPr>
-        <w:contextualSpacing w:val="0"/>
-        <w:rPr>
-          <w:rFonts w:eastAsia="Times New Roman" w:cstheme="minorHAnsi"/>
-        </w:rPr>
-      </w:pPr>
-      <w:r>
-        <w:rPr>
-          <w:rFonts w:eastAsia="Times New Roman" w:cstheme="minorHAnsi"/>
-        </w:rPr>
-        <w:t xml:space="preserve">No missing data: all pets have an entry for their </w:t>
-      </w:r>
-      <w:r>
-        <w:rPr>
-          <w:rFonts w:eastAsia="Times New Roman" w:cstheme="minorHAnsi"/>
-        </w:rPr>
-        <w:t>type.</w:t>
-      </w:r>
-    </w:p>
-    <w:p>
-      <w:pPr>
-        <w:pStyle w:val="ListParagraph"/>
-        <w:numPr>
-          <w:ilvl w:val="0"/>
-          <w:numId w:val="21"/>
-        </w:numPr>
-        <w:contextualSpacing w:val="0"/>
-        <w:rPr>
-          <w:rFonts w:eastAsia="Times New Roman" w:cstheme="minorHAnsi"/>
-        </w:rPr>
-      </w:pPr>
-      <w:r>
-        <w:rPr>
-          <w:rFonts w:eastAsia="Times New Roman" w:cstheme="minorHAnsi"/>
-        </w:rPr>
-        <w:t>The ratio of dogs to cats is reasonabl</w:t>
-      </w:r>
-      <w:r>
-        <w:rPr>
-          <w:rFonts w:eastAsia="Times New Roman" w:cstheme="minorHAnsi"/>
-        </w:rPr>
-        <w:t>y</w:t>
-      </w:r>
-      <w:r>
-        <w:rPr>
-          <w:rFonts w:eastAsia="Times New Roman" w:cstheme="minorHAnsi"/>
-        </w:rPr>
-        <w:t xml:space="preserve"> close at 54% dogs and 46% cats</w:t>
-      </w:r>
-    </w:p>
-    <w:p>
-      <w:pPr>
-        <w:pStyle w:val="ListParagraph"/>
-        <w:numPr>
-          <w:ilvl w:val="0"/>
-          <w:numId w:val="21"/>
-        </w:numPr>
-        <w:contextualSpacing w:val="0"/>
-        <w:rPr>
-          <w:rFonts w:eastAsia="Times New Roman" w:cstheme="minorHAnsi"/>
-        </w:rPr>
-      </w:pPr>
-      <w:r>
-        <w:rPr>
-          <w:rFonts w:eastAsia="Times New Roman" w:cstheme="minorHAnsi"/>
-        </w:rPr>
-        <w:t xml:space="preserve">Correlation between </w:t>
-      </w:r>
-      <w:r>
-        <w:rPr>
-          <w:rFonts w:eastAsia="Times New Roman" w:cstheme="minorHAnsi"/>
-        </w:rPr>
-        <w:t>T</w:t>
-      </w:r>
-      <w:r>
-        <w:rPr>
-          <w:rFonts w:eastAsia="Times New Roman" w:cstheme="minorHAnsi"/>
-        </w:rPr>
-        <w:t xml:space="preserve">ype and </w:t>
-      </w:r>
-      <w:r>
-        <w:rPr>
-          <w:rFonts w:eastAsia="Times New Roman" w:cstheme="minorHAnsi"/>
-        </w:rPr>
-        <w:t>A</w:t>
-      </w:r>
-      <w:r>
-        <w:rPr>
-          <w:rFonts w:eastAsia="Times New Roman" w:cstheme="minorHAnsi"/>
-        </w:rPr>
-        <w:t xml:space="preserve">doption </w:t>
-      </w:r>
-      <w:r>
-        <w:rPr>
-          <w:rFonts w:eastAsia="Times New Roman" w:cstheme="minorHAnsi"/>
-        </w:rPr>
-        <w:t>S</w:t>
-      </w:r>
-      <w:r>
-        <w:rPr>
-          <w:rFonts w:eastAsia="Times New Roman" w:cstheme="minorHAnsi"/>
-        </w:rPr>
-        <w:t>peed is -9%.</w:t>
-      </w:r>
-    </w:p>
-    <w:p>
-      <w:pPr>
-        <w:pStyle w:val="ListParagraph"/>
-        <w:numPr>
-          <w:ilvl w:val="0"/>
-          <w:numId w:val="21"/>
-        </w:numPr>
-        <w:contextualSpacing w:val="0"/>
-        <w:rPr>
-          <w:rFonts w:eastAsia="Times New Roman" w:cstheme="minorHAnsi"/>
-        </w:rPr>
-      </w:pPr>
-      <w:r>
-        <w:rPr>
-          <w:rFonts w:eastAsia="Times New Roman" w:cstheme="minorHAnsi"/>
-        </w:rPr>
-        <w:t>Mean</w:t>
-      </w:r>
-      <w:r>
-        <w:rPr>
-          <w:rFonts w:eastAsia="Times New Roman" w:cstheme="minorHAnsi"/>
-        </w:rPr>
-        <w:t xml:space="preserve"> adoption speed is similar for dogs and cats at 2.6 and 2.4 respectively.</w:t>
-      </w:r>
-    </w:p>
-    <w:p>
-      <w:pPr>
-        <w:pStyle w:val="ListParagraph"/>
-        <w:numPr>
-          <w:ilvl w:val="0"/>
-          <w:numId w:val="21"/>
-        </w:numPr>
-        <w:contextualSpacing w:val="0"/>
-        <w:rPr>
-          <w:rFonts w:eastAsia="Times New Roman" w:cstheme="minorHAnsi"/>
-        </w:rPr>
-      </w:pPr>
-      <w:r>
-        <w:rPr>
-          <w:rFonts w:eastAsia="Times New Roman" w:cstheme="minorHAnsi"/>
-        </w:rPr>
-        <w:t xml:space="preserve">The ratio of adoption speeds for dogs vs cats for each year of age varies, but </w:t>
-      </w:r>
-      <w:r>
-        <w:rPr>
-          <w:rFonts w:eastAsia="Times New Roman" w:cstheme="minorHAnsi"/>
-        </w:rPr>
-        <w:t xml:space="preserve">is </w:t>
-      </w:r>
-      <w:r>
-        <w:rPr>
-          <w:rFonts w:eastAsia="Times New Roman" w:cstheme="minorHAnsi"/>
-        </w:rPr>
-        <w:t>not consistently</w:t>
-      </w:r>
-      <w:r>
-        <w:rPr>
-          <w:rFonts w:eastAsia="Times New Roman" w:cstheme="minorHAnsi"/>
-        </w:rPr>
-        <w:t xml:space="preserve"> higher or lower for one versus the other</w:t>
-      </w:r>
-      <w:r>
-        <w:rPr>
-          <w:rFonts w:eastAsia="Times New Roman" w:cstheme="minorHAnsi"/>
-        </w:rPr>
-        <w:t>.</w:t>
-      </w:r>
-      <w:r>
-        <w:rPr>
-          <w:rFonts w:eastAsia="Times New Roman" w:cstheme="minorHAnsi"/>
-        </w:rPr>
-        <w:t xml:space="preserve">  The </w:t>
-      </w:r>
-      <w:r>
-        <w:rPr>
-          <w:rFonts w:eastAsia="Times New Roman" w:cstheme="minorHAnsi"/>
-        </w:rPr>
-        <w:t>Type</w:t>
-      </w:r>
-      <w:r>
-        <w:rPr>
-          <w:rFonts w:eastAsia="Times New Roman" w:cstheme="minorHAnsi"/>
-        </w:rPr>
-        <w:t xml:space="preserve"> feature</w:t>
-      </w:r>
-      <w:r>
-        <w:rPr>
-          <w:rFonts w:eastAsia="Times New Roman" w:cstheme="minorHAnsi"/>
-        </w:rPr>
-        <w:t xml:space="preserve"> will probably not be </w:t>
-      </w:r>
-      <w:r>
-        <w:rPr>
-          <w:rFonts w:eastAsia="Times New Roman" w:cstheme="minorHAnsi"/>
-        </w:rPr>
-        <w:t xml:space="preserve">used in </w:t>
-      </w:r>
-      <w:r>
-        <w:rPr>
-          <w:rFonts w:eastAsia="Times New Roman" w:cstheme="minorHAnsi"/>
-        </w:rPr>
-        <w:t>machine learning.</w:t>
-      </w:r>
-    </w:p>
-    <w:p>
-      <w:pPr>
-        <w:pStyle w:val="Heading2"/>
-      </w:pPr>
-      <w:bookmarkStart w:id="5" w:name="_Toc535014531"/>
-      <w:r>
-        <w:t>Feature: Breed</w:t>
-      </w:r>
-      <w:bookmarkEnd w:id="5"/>
-    </w:p>
-    <w:p>
-      <w:pPr>
-        <w:ind w:left="90" w:firstLine="0"/>
-        <w:rPr>
-          <w:rFonts w:eastAsia="Times New Roman" w:cstheme="minorHAnsi"/>
-        </w:rPr>
-      </w:pPr>
-      <w:r>
-        <w:rPr>
-          <w:rFonts w:eastAsia="Times New Roman" w:cstheme="minorHAnsi"/>
-        </w:rPr>
-        <w:t xml:space="preserve">The Breed feature is represented by two columns: </w:t>
-      </w:r>
-      <w:r>
-        <w:rPr>
-          <w:rFonts w:eastAsia="Times New Roman" w:cstheme="minorHAnsi"/>
-          <w:i/>
-          <w:bdr w:val="none" w:sz="0" w:space="0" w:color="auto" w:frame="1"/>
-        </w:rPr>
-        <w:t>Breed1</w:t>
-      </w:r>
-      <w:r>
-        <w:rPr>
-          <w:rFonts w:eastAsia="Times New Roman" w:cstheme="minorHAnsi"/>
-        </w:rPr>
-        <w:t> - Primary breed of pet</w:t>
-      </w:r>
-      <w:r>
-        <w:rPr>
-          <w:rFonts w:eastAsia="Times New Roman" w:cstheme="minorHAnsi"/>
-        </w:rPr>
-        <w:t xml:space="preserve"> a</w:t>
-      </w:r>
-      <w:r>
-        <w:rPr>
-          <w:rFonts w:eastAsia="Times New Roman" w:cstheme="minorHAnsi"/>
-          <w:iCs/>
-          <w:bdr w:val="none" w:sz="0" w:space="0" w:color="auto" w:frame="1"/>
-        </w:rPr>
-        <w:t xml:space="preserve">nd </w:t>
-      </w:r>
-      <w:r>
-        <w:rPr>
-          <w:rFonts w:eastAsia="Times New Roman" w:cstheme="minorHAnsi"/>
-          <w:i/>
-          <w:bdr w:val="none" w:sz="0" w:space="0" w:color="auto" w:frame="1"/>
-        </w:rPr>
-        <w:t>Breed2</w:t>
-      </w:r>
-      <w:r>
-        <w:rPr>
-          <w:rFonts w:eastAsia="Times New Roman" w:cstheme="minorHAnsi"/>
-        </w:rPr>
-        <w:t> </w:t>
-      </w:r>
-      <w:r>
-        <w:rPr>
-          <w:rFonts w:eastAsia="Times New Roman" w:cstheme="minorHAnsi"/>
-        </w:rPr>
-        <w:t xml:space="preserve"> -</w:t>
-      </w:r>
-      <w:r>
-        <w:rPr>
-          <w:rFonts w:eastAsia="Times New Roman" w:cstheme="minorHAnsi"/>
-        </w:rPr>
-        <w:t>Secondary breed of pet, if pet is of mixed breed</w:t>
-      </w:r>
-      <w:r>
-        <w:rPr>
-          <w:rFonts w:eastAsia="Times New Roman" w:cstheme="minorHAnsi"/>
-        </w:rPr>
-        <w:t>.</w:t>
-      </w:r>
-    </w:p>
-    <w:p>
-      <w:pPr>
-        <w:pStyle w:val="ListParagraph"/>
-        <w:numPr>
-          <w:ilvl w:val="0"/>
-          <w:numId w:val="24"/>
-        </w:numPr>
-        <w:rPr>
-          <w:rFonts w:eastAsia="Times New Roman" w:cstheme="minorHAnsi"/>
-        </w:rPr>
-      </w:pPr>
-      <w:r>
-        <w:rPr>
-          <w:rFonts w:eastAsia="Times New Roman" w:cstheme="minorHAnsi"/>
-        </w:rPr>
-        <w:t>No missing data: all pets have an entry for their breed in the training data Breed1 and Breed2 columns.  And the Breeding_Labels data also has no missing values.</w:t>
-      </w:r>
-    </w:p>
-    <w:p>
-      <w:pPr>
-        <w:pStyle w:val="ListParagraph"/>
-        <w:numPr>
-          <w:ilvl w:val="0"/>
-          <w:numId w:val="24"/>
-        </w:numPr>
-        <w:rPr>
-          <w:rFonts w:eastAsia="Times New Roman" w:cstheme="minorHAnsi"/>
-        </w:rPr>
-      </w:pPr>
-      <w:r>
-        <w:rPr>
-          <w:rFonts w:eastAsia="Times New Roman" w:cstheme="minorHAnsi"/>
-        </w:rPr>
-        <w:t>A comparison of the mean adoption speed for dogs with the adoption speed for the breeds with the highest number of samples(&gt;30 pets), shows a negligible difference in adoption speed.  The conclusion is that of the breeds with sufficient samples, there is not a particular breed that deviates significantly from the mean.</w:t>
-      </w:r>
-    </w:p>
-    <w:p>
-      <w:pPr>
-        <w:pStyle w:val="ListParagraph"/>
-        <w:numPr>
-          <w:ilvl w:val="0"/>
-          <w:numId w:val="24"/>
-        </w:numPr>
-        <w:rPr>
-          <w:rFonts w:eastAsia="Times New Roman" w:cstheme="minorHAnsi"/>
-        </w:rPr>
-      </w:pPr>
-      <w:r>
-        <w:rPr>
-          <w:rFonts w:eastAsia="Times New Roman" w:cstheme="minorHAnsi"/>
-        </w:rPr>
-        <w:t>The prior comparison for dogs, also holds true for cats.</w:t>
-      </w:r>
-    </w:p>
-    <w:p>
-      <w:pPr>
-        <w:pStyle w:val="ListParagraph"/>
-        <w:numPr>
-          <w:ilvl w:val="0"/>
-          <w:numId w:val="24"/>
-        </w:numPr>
-        <w:rPr>
-          <w:rFonts w:eastAsia="Times New Roman" w:cstheme="minorHAnsi"/>
-        </w:rPr>
-      </w:pPr>
-      <w:r>
-        <w:rPr>
-          <w:rFonts w:eastAsia="Times New Roman" w:cstheme="minorHAnsi"/>
-        </w:rPr>
-        <w:t xml:space="preserve">Correlation between </w:t>
-      </w:r>
-      <w:r>
-        <w:rPr>
-          <w:rFonts w:eastAsia="Times New Roman" w:cstheme="minorHAnsi"/>
-        </w:rPr>
-        <w:t>Breed and Adoption Speed is 11%.</w:t>
-      </w:r>
-    </w:p>
-    <w:p>
-      <w:pPr>
-        <w:pStyle w:val="Heading2"/>
-      </w:pPr>
-      <w:bookmarkStart w:id="6" w:name="_Toc535014532"/>
-      <w:r>
-        <w:t xml:space="preserve">Feature: </w:t>
-      </w:r>
-      <w:r>
-        <w:t>Name</w:t>
-      </w:r>
-      <w:bookmarkEnd w:id="6"/>
-    </w:p>
-    <w:p>
-      <w:pPr>
-        <w:pStyle w:val="ListParagraph"/>
-        <w:numPr>
-          <w:ilvl w:val="0"/>
-          <w:numId w:val="25"/>
-        </w:numPr>
-        <w:rPr>
-          <w:rFonts w:eastAsia="Times New Roman" w:cstheme="minorHAnsi"/>
-        </w:rPr>
-      </w:pPr>
-      <w:r>
-        <w:rPr>
-          <w:rFonts w:eastAsia="Times New Roman" w:cstheme="minorHAnsi"/>
-        </w:rPr>
-        <w:t>8% (1,200) of the 14,993 pets are not named.</w:t>
-      </w:r>
-    </w:p>
-    <w:p>
-      <w:pPr>
-        <w:pStyle w:val="ListParagraph"/>
-        <w:numPr>
-          <w:ilvl w:val="0"/>
-          <w:numId w:val="25"/>
-        </w:numPr>
-        <w:rPr>
-          <w:rFonts w:eastAsia="Times New Roman" w:cstheme="minorHAnsi"/>
-        </w:rPr>
-      </w:pPr>
-      <w:r>
-        <w:rPr>
-          <w:rFonts w:eastAsia="Times New Roman" w:cstheme="minorHAnsi"/>
-        </w:rPr>
-        <w:t>Mean adoption speed with a name is 2.5 and without a name is 2.6.  Both of these values are close to the overall mean adoption speed (2.5).</w:t>
-      </w:r>
-    </w:p>
-    <w:p>
-      <w:pPr>
-        <w:pStyle w:val="ListParagraph"/>
-        <w:numPr>
-          <w:ilvl w:val="0"/>
-          <w:numId w:val="25"/>
-        </w:numPr>
-        <w:rPr>
-          <w:rFonts w:eastAsia="Times New Roman" w:cstheme="minorHAnsi"/>
-        </w:rPr>
-      </w:pPr>
-      <w:r>
-        <w:rPr>
-          <w:rFonts w:eastAsia="Times New Roman" w:cstheme="minorHAnsi"/>
-        </w:rPr>
-        <w:t>Correlation between Name and Adoption Speed is only 2%.</w:t>
-      </w:r>
-    </w:p>
-    <w:p>
-      <w:pPr>
-        <w:pStyle w:val="ListParagraph"/>
-        <w:numPr>
-          <w:ilvl w:val="0"/>
-          <w:numId w:val="25"/>
-        </w:numPr>
-        <w:rPr>
-          <w:rFonts w:eastAsia="Times New Roman" w:cstheme="minorHAnsi"/>
-        </w:rPr>
-      </w:pPr>
-      <w:r>
-        <w:rPr>
-          <w:rFonts w:eastAsia="Times New Roman" w:cstheme="minorHAnsi"/>
-        </w:rPr>
-        <w:t>It seems reasonable at this time to not consider the Name feature when machine learning is started.</w:t>
-      </w:r>
-    </w:p>
-    <w:p>
-      <w:pPr>
-        <w:pStyle w:val="Heading2"/>
-      </w:pPr>
-      <w:bookmarkStart w:id="7" w:name="_Toc535014533"/>
-      <w:r>
-        <w:t>Feature: Gender</w:t>
-      </w:r>
-      <w:r>
-        <w:t xml:space="preserve"> (</w:t>
-      </w:r>
-      <w:r>
-        <w:t>male, female,</w:t>
-      </w:r>
-      <w:r>
-        <w:t xml:space="preserve"> or </w:t>
-      </w:r>
-      <w:r>
-        <w:t>mix – group of pets</w:t>
-      </w:r>
-      <w:r>
-        <w:t>):</w:t>
-      </w:r>
-      <w:bookmarkEnd w:id="7"/>
-    </w:p>
-    <w:p>
-      <w:pPr>
-        <w:pStyle w:val="ListParagraph"/>
-        <w:numPr>
-          <w:ilvl w:val="0"/>
-          <w:numId w:val="28"/>
-        </w:numPr>
-        <w:contextualSpacing w:val="0"/>
-        <w:rPr>
-          <w:rFonts w:eastAsia="Times New Roman" w:cstheme="minorHAnsi"/>
-        </w:rPr>
-      </w:pPr>
-      <w:r>
-        <w:rPr>
-          <w:rFonts w:eastAsia="Times New Roman" w:cstheme="minorHAnsi"/>
-        </w:rPr>
-        <w:t>No missing data: all pets have an entry for their gender.</w:t>
-      </w:r>
-    </w:p>
-    <w:p>
-      <w:pPr>
-        <w:pStyle w:val="ListParagraph"/>
-        <w:numPr>
-          <w:ilvl w:val="0"/>
-          <w:numId w:val="28"/>
-        </w:numPr>
-        <w:contextualSpacing w:val="0"/>
-        <w:rPr>
-          <w:rFonts w:eastAsia="Times New Roman" w:cstheme="minorHAnsi"/>
-        </w:rPr>
-      </w:pPr>
-      <w:r>
-        <w:rPr>
-          <w:rFonts w:eastAsia="Times New Roman" w:cstheme="minorHAnsi"/>
-        </w:rPr>
-        <w:t>The ratio of males, females, and mixes is spread across 49% males, 37% females, and 15% group of pets.</w:t>
-      </w:r>
-    </w:p>
-    <w:p>
-      <w:pPr>
-        <w:pStyle w:val="ListParagraph"/>
-        <w:numPr>
-          <w:ilvl w:val="0"/>
-          <w:numId w:val="28"/>
-        </w:numPr>
-        <w:contextualSpacing w:val="0"/>
-        <w:rPr>
-          <w:rFonts w:eastAsia="Times New Roman" w:cstheme="minorHAnsi"/>
-        </w:rPr>
-      </w:pPr>
-      <w:r>
-        <w:rPr>
-          <w:rFonts w:eastAsia="Times New Roman" w:cstheme="minorHAnsi"/>
-        </w:rPr>
-        <w:t>Correlation between Type and Adoption Speed is 6%.</w:t>
-      </w:r>
-    </w:p>
-    <w:p>
-      <w:pPr>
-        <w:pStyle w:val="ListParagraph"/>
-        <w:numPr>
-          <w:ilvl w:val="0"/>
-          <w:numId w:val="28"/>
-        </w:numPr>
-        <w:contextualSpacing w:val="0"/>
-        <w:rPr>
-          <w:rFonts w:eastAsia="Times New Roman" w:cstheme="minorHAnsi"/>
-        </w:rPr>
-      </w:pPr>
-      <w:r>
-        <w:rPr>
-          <w:rFonts w:eastAsia="Times New Roman" w:cstheme="minorHAnsi"/>
-        </w:rPr>
-        <w:t>Mean adoption speed is similar for males, femailes, and mix 2.4, 2.6, and 2.6.</w:t>
-      </w:r>
-    </w:p>
-    <w:p>
-      <w:pPr>
-        <w:pStyle w:val="ListParagraph"/>
-        <w:numPr>
-          <w:ilvl w:val="0"/>
-          <w:numId w:val="28"/>
-        </w:numPr>
-        <w:contextualSpacing w:val="0"/>
-        <w:rPr>
-          <w:rFonts w:eastAsia="Times New Roman" w:cstheme="minorHAnsi"/>
-        </w:rPr>
-      </w:pPr>
-      <w:r>
-        <w:rPr>
-          <w:rFonts w:eastAsia="Times New Roman" w:cstheme="minorHAnsi"/>
-        </w:rPr>
-        <w:t xml:space="preserve">The %not adopted for </w:t>
-      </w:r>
-      <w:r>
-        <w:rPr>
-          <w:rFonts w:eastAsia="Times New Roman" w:cstheme="minorHAnsi"/>
-        </w:rPr>
-        <w:t>groups of pets is higher than the %not adopted for males &amp; females across all years of the pets’ lives (ages 0 – 12).  In some cases by as much as 10%.</w:t>
-      </w:r>
-    </w:p>
-    <w:p>
-      <w:pPr>
-        <w:pStyle w:val="ListParagraph"/>
-        <w:numPr>
-          <w:ilvl w:val="0"/>
-          <w:numId w:val="28"/>
-        </w:numPr>
-        <w:contextualSpacing w:val="0"/>
-        <w:rPr>
-          <w:rFonts w:eastAsia="Times New Roman" w:cstheme="minorHAnsi"/>
-        </w:rPr>
-      </w:pPr>
-      <w:r>
-        <w:rPr>
-          <w:rFonts w:eastAsia="Times New Roman" w:cstheme="minorHAnsi"/>
-        </w:rPr>
-        <w:t>In all but one year (year 6), the %not adopted of males is higher for females than males.</w:t>
-      </w:r>
-    </w:p>
-    <w:p>
-      <w:pPr>
-        <w:pStyle w:val="Heading2"/>
-      </w:pPr>
-      <w:bookmarkStart w:id="8" w:name="_Toc535014534"/>
-      <w:r>
-        <w:t>Feature: Maturity Size</w:t>
-      </w:r>
-      <w:r>
-        <w:t>:</w:t>
-      </w:r>
-      <w:bookmarkEnd w:id="8"/>
-    </w:p>
-    <w:p>
-      <w:pPr>
-        <w:pStyle w:val="ListParagraph"/>
-        <w:numPr>
-          <w:ilvl w:val="0"/>
-          <w:numId w:val="29"/>
-        </w:numPr>
-        <w:contextualSpacing w:val="0"/>
-        <w:rPr>
-          <w:rFonts w:eastAsia="Times New Roman" w:cstheme="minorHAnsi"/>
-        </w:rPr>
-      </w:pPr>
-      <w:r>
-        <w:rPr>
-          <w:rFonts w:eastAsia="Times New Roman" w:cstheme="minorHAnsi"/>
-        </w:rPr>
-        <w:t>No missing data: all pets have an entry for their gender.</w:t>
-      </w:r>
-    </w:p>
-    <w:p>
-      <w:pPr>
-        <w:pStyle w:val="ListParagraph"/>
-        <w:numPr>
-          <w:ilvl w:val="0"/>
-          <w:numId w:val="29"/>
-        </w:numPr>
-        <w:contextualSpacing w:val="0"/>
-        <w:rPr>
-          <w:rFonts w:eastAsia="Times New Roman" w:cstheme="minorHAnsi"/>
-        </w:rPr>
-      </w:pPr>
-      <w:r>
-        <w:rPr>
-          <w:rFonts w:eastAsia="Times New Roman" w:cstheme="minorHAnsi"/>
-        </w:rPr>
-        <w:t>Across all ages (0 – 12) of pets, the number of medium size pets is always higher than the other types.  As a result, the %NotAdopted pets is higher for medium dogs in over half the years.</w:t>
-      </w:r>
-    </w:p>
-    <w:p>
-      <w:pPr>
-        <w:pStyle w:val="ListParagraph"/>
-        <w:numPr>
-          <w:ilvl w:val="0"/>
-          <w:numId w:val="29"/>
-        </w:numPr>
-        <w:contextualSpacing w:val="0"/>
-        <w:rPr>
-          <w:rFonts w:eastAsia="Times New Roman" w:cstheme="minorHAnsi"/>
-        </w:rPr>
-      </w:pPr>
-      <w:r>
-        <w:rPr>
-          <w:rFonts w:eastAsia="Times New Roman" w:cstheme="minorHAnsi"/>
-        </w:rPr>
-        <w:t xml:space="preserve">Correlation between Type and Adoption Speed is </w:t>
-      </w:r>
-      <w:r>
-        <w:rPr>
-          <w:rFonts w:eastAsia="Times New Roman" w:cstheme="minorHAnsi"/>
-        </w:rPr>
-        <w:t>5</w:t>
-      </w:r>
-      <w:r>
-        <w:rPr>
-          <w:rFonts w:eastAsia="Times New Roman" w:cstheme="minorHAnsi"/>
-        </w:rPr>
-        <w:t>%.</w:t>
-      </w:r>
-    </w:p>
-    <w:p>
-      <w:pPr>
-        <w:pStyle w:val="ListParagraph"/>
-        <w:numPr>
-          <w:ilvl w:val="0"/>
-          <w:numId w:val="29"/>
-        </w:numPr>
-        <w:contextualSpacing w:val="0"/>
-        <w:rPr>
-          <w:rFonts w:eastAsia="Times New Roman" w:cstheme="minorHAnsi"/>
-        </w:rPr>
-      </w:pPr>
-      <w:r>
-        <w:rPr>
-          <w:rFonts w:eastAsia="Times New Roman" w:cstheme="minorHAnsi"/>
-        </w:rPr>
-        <w:lastRenderedPageBreak/>
-        <w:t>Mean</w:t>
-      </w:r>
-      <w:r>
-        <w:rPr>
-          <w:rFonts w:eastAsia="Times New Roman" w:cstheme="minorHAnsi"/>
-        </w:rPr>
-        <w:t xml:space="preserve"> adoption speed is similar </w:t>
-      </w:r>
-      <w:r>
-        <w:rPr>
-          <w:rFonts w:eastAsia="Times New Roman" w:cstheme="minorHAnsi"/>
-        </w:rPr>
-        <w:t>across sizes, ranging from 2.35 to 2.57; which is also very close to the overall mean adoption speed for pets</w:t>
-      </w:r>
-      <w:r>
-        <w:rPr>
-          <w:rFonts w:eastAsia="Times New Roman" w:cstheme="minorHAnsi"/>
-        </w:rPr>
-        <w:t>.</w:t>
-      </w:r>
-    </w:p>
-    <w:p>
-      <w:pPr>
-        <w:pStyle w:val="Heading2"/>
-      </w:pPr>
-      <w:bookmarkStart w:id="9" w:name="_Toc535014535"/>
-      <w:r>
-        <w:t>Feature: Adoption Fee</w:t>
-      </w:r>
-      <w:r>
-        <w:t>:</w:t>
-      </w:r>
-      <w:bookmarkEnd w:id="9"/>
-    </w:p>
-    <w:p>
-      <w:pPr>
-        <w:pStyle w:val="ListParagraph"/>
-        <w:numPr>
-          <w:ilvl w:val="0"/>
-          <w:numId w:val="33"/>
-        </w:numPr>
-        <w:rPr>
-          <w:rFonts w:eastAsia="Times New Roman" w:cstheme="minorHAnsi"/>
-        </w:rPr>
-      </w:pPr>
-      <w:r>
-        <w:rPr>
-          <w:rFonts w:eastAsia="Times New Roman" w:cstheme="minorHAnsi"/>
-        </w:rPr>
-        <w:t xml:space="preserve">The vast majority of pets (12,663 of 14,993) have an adoption fee of </w:t>
-      </w:r>
-      <w:r>
-        <w:rPr>
-          <w:rFonts w:eastAsia="Times New Roman" w:cstheme="minorHAnsi"/>
-        </w:rPr>
-        <w:t>$0.  For the remaining 2,000+ pets the adoption fee ranges as high as 3,000 ringgits ($730 US).</w:t>
-      </w:r>
-    </w:p>
-    <w:p>
-      <w:pPr>
-        <w:pStyle w:val="ListParagraph"/>
-        <w:numPr>
-          <w:ilvl w:val="0"/>
-          <w:numId w:val="33"/>
-        </w:numPr>
-        <w:rPr>
-          <w:rFonts w:eastAsia="Times New Roman" w:cstheme="minorHAnsi"/>
-        </w:rPr>
-      </w:pPr>
-      <w:r>
-        <w:rPr>
-          <w:rFonts w:eastAsia="Times New Roman" w:cstheme="minorHAnsi"/>
-        </w:rPr>
-        <w:t>The correlation is -0.5%, which makes sense given the number of pets with no adoption fee.</w:t>
-      </w:r>
-    </w:p>
-    <w:p>
-      <w:pPr>
-        <w:pStyle w:val="ListParagraph"/>
-        <w:numPr>
-          <w:ilvl w:val="0"/>
-          <w:numId w:val="33"/>
-        </w:numPr>
-        <w:rPr>
-          <w:rFonts w:eastAsia="Times New Roman" w:cstheme="minorHAnsi"/>
-        </w:rPr>
-      </w:pPr>
-      <w:r>
-        <w:rPr>
-          <w:rFonts w:eastAsia="Times New Roman" w:cstheme="minorHAnsi"/>
-        </w:rPr>
-        <w:t xml:space="preserve">Adoption fee will not be carried forward into machine learning. </w:t>
-      </w:r>
-    </w:p>
-    <w:p>
-      <w:pPr>
-        <w:pStyle w:val="ListParagraph"/>
-        <w:ind w:firstLine="0"/>
-        <w:rPr>
-          <w:rFonts w:eastAsia="Times New Roman" w:cstheme="minorHAnsi"/>
-        </w:rPr>
-      </w:pPr>
-    </w:p>
-    <w:p>
-      <w:pPr>
-        <w:pStyle w:val="Heading2"/>
-      </w:pPr>
-      <w:bookmarkStart w:id="10" w:name="_Toc535014536"/>
-      <w:r>
-        <w:t xml:space="preserve">Feature: </w:t>
-      </w:r>
-      <w:r>
-        <w:t>Media (Number of Photos and Videos)</w:t>
-      </w:r>
-      <w:r>
-        <w:t>:</w:t>
-      </w:r>
-      <w:bookmarkEnd w:id="10"/>
-    </w:p>
-    <w:p>
-      <w:pPr>
-        <w:pStyle w:val="ListParagraph"/>
-        <w:numPr>
-          <w:ilvl w:val="0"/>
-          <w:numId w:val="35"/>
-        </w:numPr>
-        <w:contextualSpacing w:val="0"/>
-        <w:rPr>
-          <w:rFonts w:eastAsia="Times New Roman" w:cstheme="minorHAnsi"/>
-        </w:rPr>
-      </w:pPr>
-      <w:r>
-        <w:rPr>
-          <w:rFonts w:eastAsia="Times New Roman" w:cstheme="minorHAnsi"/>
-        </w:rPr>
-        <w:t>There are not missing values for photos and videos (though a number of pets have 0 photos and/or videos)</w:t>
-      </w:r>
-    </w:p>
-    <w:p>
-      <w:pPr>
-        <w:pStyle w:val="ListParagraph"/>
-        <w:numPr>
-          <w:ilvl w:val="0"/>
-          <w:numId w:val="35"/>
-        </w:numPr>
-        <w:contextualSpacing w:val="0"/>
-        <w:rPr>
-          <w:rFonts w:eastAsia="Times New Roman" w:cstheme="minorHAnsi"/>
-        </w:rPr>
-      </w:pPr>
-      <w:r>
-        <w:rPr>
-          <w:rFonts w:eastAsia="Times New Roman" w:cstheme="minorHAnsi"/>
-        </w:rPr>
-        <w:t>Pets with no media</w:t>
-      </w:r>
-      <w:r>
-        <w:rPr>
-          <w:rFonts w:eastAsia="Times New Roman" w:cstheme="minorHAnsi"/>
-        </w:rPr>
-        <w:t xml:space="preserve"> have </w:t>
-      </w:r>
-      <w:r>
-        <w:rPr>
-          <w:rFonts w:eastAsia="Times New Roman" w:cstheme="minorHAnsi"/>
-        </w:rPr>
-        <w:t>a mean</w:t>
-      </w:r>
-      <w:r>
-        <w:rPr>
-          <w:rFonts w:eastAsia="Times New Roman" w:cstheme="minorHAnsi"/>
-        </w:rPr>
-        <w:t xml:space="preserve"> adoption rate of 3.1, versus the 2.5 mean adoption rate across all pets.</w:t>
-      </w:r>
-    </w:p>
-    <w:p>
-      <w:pPr>
-        <w:pStyle w:val="ListParagraph"/>
-        <w:numPr>
-          <w:ilvl w:val="0"/>
-          <w:numId w:val="35"/>
-        </w:numPr>
-        <w:contextualSpacing w:val="0"/>
-        <w:rPr>
-          <w:rFonts w:eastAsia="Times New Roman" w:cstheme="minorHAnsi"/>
-        </w:rPr>
-      </w:pPr>
-      <w:r>
-        <w:rPr>
-          <w:rFonts w:eastAsia="Times New Roman" w:cstheme="minorHAnsi"/>
-        </w:rPr>
-        <w:t xml:space="preserve">Pets with at least 1 photo and 1 video have </w:t>
-      </w:r>
-      <w:r>
-        <w:rPr>
-          <w:rFonts w:eastAsia="Times New Roman" w:cstheme="minorHAnsi"/>
-        </w:rPr>
-        <w:t>a mean</w:t>
-      </w:r>
-      <w:r>
-        <w:rPr>
-          <w:rFonts w:eastAsia="Times New Roman" w:cstheme="minorHAnsi"/>
-        </w:rPr>
-        <w:t xml:space="preserve"> adoption rate of 2.4, which is very close to the 2.5 mean adoption rate</w:t>
-      </w:r>
-      <w:r>
-        <w:rPr>
-          <w:rFonts w:eastAsia="Times New Roman" w:cstheme="minorHAnsi"/>
-        </w:rPr>
-        <w:t xml:space="preserve"> across all pets</w:t>
-      </w:r>
-      <w:r>
-        <w:rPr>
-          <w:rFonts w:eastAsia="Times New Roman" w:cstheme="minorHAnsi"/>
-        </w:rPr>
-        <w:t>.</w:t>
-      </w:r>
-    </w:p>
-    <w:p>
-      <w:pPr>
-        <w:pStyle w:val="ListParagraph"/>
-        <w:numPr>
-          <w:ilvl w:val="0"/>
-          <w:numId w:val="35"/>
-        </w:numPr>
-        <w:contextualSpacing w:val="0"/>
-        <w:rPr>
-          <w:rFonts w:eastAsia="Times New Roman" w:cstheme="minorHAnsi"/>
-        </w:rPr>
-      </w:pPr>
-      <w:r>
-        <w:rPr>
-          <w:rFonts w:eastAsia="Times New Roman" w:cstheme="minorHAnsi"/>
-        </w:rPr>
-        <w:t xml:space="preserve">Pets with at least 5 photos and 2 videos </w:t>
-      </w:r>
-      <w:r>
-        <w:rPr>
-          <w:rFonts w:eastAsia="Times New Roman" w:cstheme="minorHAnsi"/>
-        </w:rPr>
-        <w:t>have a 2.5 mean adoption rate, which is the same as the overall mean.</w:t>
-      </w:r>
-    </w:p>
-    <w:p>
-      <w:pPr>
-        <w:pStyle w:val="ListParagraph"/>
-        <w:numPr>
-          <w:ilvl w:val="0"/>
-          <w:numId w:val="35"/>
-        </w:numPr>
-        <w:contextualSpacing w:val="0"/>
-        <w:rPr>
-          <w:rFonts w:eastAsia="Times New Roman" w:cstheme="minorHAnsi"/>
-        </w:rPr>
-      </w:pPr>
-      <w:r>
-        <w:rPr>
-          <w:rFonts w:eastAsia="Times New Roman" w:cstheme="minorHAnsi"/>
-        </w:rPr>
-        <w:t>Correlations for...</w:t>
-      </w:r>
-    </w:p>
-    <w:p>
-      <w:pPr>
-        <w:pStyle w:val="ListParagraph"/>
-        <w:numPr>
-          <w:ilvl w:val="1"/>
-          <w:numId w:val="35"/>
-        </w:numPr>
-        <w:contextualSpacing w:val="0"/>
-        <w:rPr>
-          <w:rFonts w:eastAsia="Times New Roman" w:cstheme="minorHAnsi"/>
-        </w:rPr>
-      </w:pPr>
-      <w:r>
-        <w:rPr>
-          <w:rFonts w:eastAsia="Times New Roman" w:cstheme="minorHAnsi"/>
-        </w:rPr>
-        <w:t>Photos feature: -2.0%</w:t>
-      </w:r>
-    </w:p>
-    <w:p>
-      <w:pPr>
-        <w:pStyle w:val="ListParagraph"/>
-        <w:numPr>
-          <w:ilvl w:val="1"/>
-          <w:numId w:val="35"/>
-        </w:numPr>
-        <w:contextualSpacing w:val="0"/>
-        <w:rPr>
-          <w:rFonts w:eastAsia="Times New Roman" w:cstheme="minorHAnsi"/>
-        </w:rPr>
-      </w:pPr>
-      <w:r>
-        <w:rPr>
-          <w:rFonts w:eastAsia="Times New Roman" w:cstheme="minorHAnsi"/>
-        </w:rPr>
-        <w:t>Videos feature: -2.0%</w:t>
-      </w:r>
-    </w:p>
-    <w:p>
-      <w:pPr>
-        <w:pStyle w:val="ListParagraph"/>
-        <w:numPr>
-          <w:ilvl w:val="1"/>
-          <w:numId w:val="35"/>
-        </w:numPr>
-        <w:contextualSpacing w:val="0"/>
-        <w:rPr>
-          <w:rFonts w:eastAsia="Times New Roman" w:cstheme="minorHAnsi"/>
-        </w:rPr>
-      </w:pPr>
-      <w:r>
-        <w:rPr>
-          <w:rFonts w:eastAsia="Times New Roman" w:cstheme="minorHAnsi"/>
-        </w:rPr>
-        <w:t>Photos + Videos feature: - 2.0%</w:t>
-      </w:r>
-    </w:p>
-    <w:p>
-      <w:pPr>
-        <w:pStyle w:val="ListParagraph"/>
-        <w:numPr>
-          <w:ilvl w:val="1"/>
-          <w:numId w:val="35"/>
-        </w:numPr>
-        <w:contextualSpacing w:val="0"/>
-        <w:rPr>
-          <w:rFonts w:eastAsia="Times New Roman" w:cstheme="minorHAnsi"/>
-        </w:rPr>
-      </w:pPr>
-      <w:r>
-        <w:rPr>
-          <w:rFonts w:eastAsia="Times New Roman" w:cstheme="minorHAnsi"/>
-        </w:rPr>
-        <w:t xml:space="preserve">With photos or videos = 1, without photos or videos = 0: </w:t>
-      </w:r>
-      <w:r>
-        <w:rPr>
-          <w:rFonts w:eastAsia="Times New Roman" w:cstheme="minorHAnsi"/>
-        </w:rPr>
-        <w:t>-8.0%</w:t>
-      </w:r>
-      <w:r>
-        <w:rPr>
-          <w:rFonts w:eastAsia="Times New Roman" w:cstheme="minorHAnsi"/>
-        </w:rPr>
-        <w:t xml:space="preserve"> </w:t>
-      </w:r>
-    </w:p>
-    <w:p>
-      <w:pPr>
-        <w:pStyle w:val="Heading2"/>
-      </w:pPr>
-      <w:bookmarkStart w:id="11" w:name="_Toc535014537"/>
-      <w:r>
-        <w:t>Feature: Health (Vaccinated, Dewormed, Sterilized, Health)</w:t>
-      </w:r>
-      <w:r>
-        <w:t>:</w:t>
-      </w:r>
-      <w:bookmarkEnd w:id="11"/>
-    </w:p>
-    <w:p>
-      <w:pPr>
-        <w:pStyle w:val="ListParagraph"/>
-        <w:numPr>
-          <w:ilvl w:val="0"/>
-          <w:numId w:val="36"/>
-        </w:numPr>
-        <w:contextualSpacing w:val="0"/>
-      </w:pPr>
-      <w:r>
-        <w:t>There are no missing values for the four health features.</w:t>
-      </w:r>
-    </w:p>
-    <w:p>
-      <w:pPr>
-        <w:pStyle w:val="ListParagraph"/>
-        <w:numPr>
-          <w:ilvl w:val="0"/>
-          <w:numId w:val="36"/>
-        </w:numPr>
-        <w:contextualSpacing w:val="0"/>
-      </w:pPr>
-      <w:r>
-        <w:t xml:space="preserve">The approach for this feature set is to compare the pets with a perfect health score (value of 1 for all features) with pet’s that don’t have a </w:t>
-      </w:r>
-      <w:r>
-        <w:t>reasonable</w:t>
-      </w:r>
-      <w:r>
-        <w:t xml:space="preserve"> health score (decided this is a value &gt; </w:t>
-      </w:r>
-      <w:r>
-        <w:t>10</w:t>
-      </w:r>
-      <w:r>
-        <w:t xml:space="preserve"> meaning the pet scored less than perfect in </w:t>
-      </w:r>
-      <w:r>
-        <w:t xml:space="preserve">several </w:t>
-      </w:r>
-      <w:r>
-        <w:t>health features.</w:t>
-      </w:r>
-      <w:r>
-        <w:t xml:space="preserve">  </w:t>
-      </w:r>
-    </w:p>
-    <w:p>
-      <w:pPr>
-        <w:pStyle w:val="ListParagraph"/>
-        <w:numPr>
-          <w:ilvl w:val="0"/>
-          <w:numId w:val="36"/>
-        </w:numPr>
-        <w:contextualSpacing w:val="0"/>
-      </w:pPr>
-      <w:r>
-        <w:t>Pets with a perfect health score have an adoption speed mean of 2.91, which is higher than the 2.5 overall mean adoption speed.</w:t>
-      </w:r>
-    </w:p>
-    <w:p>
-      <w:pPr>
-        <w:pStyle w:val="ListParagraph"/>
-        <w:numPr>
-          <w:ilvl w:val="0"/>
-          <w:numId w:val="36"/>
-        </w:numPr>
-        <w:contextualSpacing w:val="0"/>
-      </w:pPr>
-      <w:r>
-        <w:t>Pets with a less than perfect health score (&gt; 5) have an adoption speed mean of 2.4 and pets in poorer health (&gt;10) have an adoption rate of 2.9.  A general conclusion is that people adopting pets are open to adopting pets with less than perfect health.</w:t>
-      </w:r>
-    </w:p>
-    <w:p>
-      <w:pPr>
-        <w:pStyle w:val="ListParagraph"/>
-        <w:numPr>
-          <w:ilvl w:val="0"/>
-          <w:numId w:val="36"/>
-        </w:numPr>
-        <w:contextualSpacing w:val="0"/>
-      </w:pPr>
-      <w:r>
-        <w:t>Using the HealthSum (add scores of all four health features) correlation is -5.0%</w:t>
-      </w:r>
-    </w:p>
-    <w:p>
-      <w:pPr>
         <w:pStyle w:val="Heading1"/>
         <w:rPr>
           <w:rFonts w:eastAsia="Times New Roman"/>
         </w:rPr>
       </w:pPr>
-      <w:bookmarkStart w:id="12" w:name="_Toc535014538"/>
-      <w:r>
-        <w:rPr>
-          <w:rFonts w:eastAsia="Times New Roman"/>
-        </w:rPr>
-        <w:t xml:space="preserve">Explore and Wrangle: </w:t>
-      </w:r>
-      <w:r>
-        <w:rPr>
-          <w:rFonts w:eastAsia="Times New Roman"/>
-        </w:rPr>
-        <w:t>Natural Language Processing (NLP):</w:t>
-      </w:r>
-      <w:bookmarkEnd w:id="12"/>
-    </w:p>
-    <w:p>
-      <w:pPr>
-        <w:pStyle w:val="ListParagraph"/>
-        <w:ind w:left="720" w:firstLine="0"/>
-        <w:contextualSpacing w:val="0"/>
-        <w:rPr>
-          <w:rFonts w:eastAsia="Times New Roman" w:cstheme="minorHAnsi"/>
-        </w:rPr>
-      </w:pPr>
-    </w:p>
-    <w:p>
-      <w:pPr>
-        <w:pStyle w:val="Heading2"/>
-      </w:pPr>
-      <w:bookmarkStart w:id="13" w:name="_Toc535014539"/>
-      <w:r>
-        <w:t xml:space="preserve">Feature: </w:t>
-      </w:r>
-      <w:r>
-        <w:t>Pet Description</w:t>
-      </w:r>
-      <w:r>
-        <w:t>:</w:t>
-      </w:r>
-      <w:bookmarkEnd w:id="13"/>
-    </w:p>
-    <w:p>
-      <w:pPr>
-        <w:pStyle w:val="ListParagraph"/>
-        <w:numPr>
-          <w:ilvl w:val="0"/>
-          <w:numId w:val="37"/>
-        </w:numPr>
-        <w:contextualSpacing w:val="0"/>
-        <w:rPr>
-          <w:rFonts w:eastAsia="Times New Roman" w:cstheme="minorHAnsi"/>
-        </w:rPr>
-      </w:pPr>
-      <w:r>
-        <w:rPr>
-          <w:rFonts w:eastAsia="Times New Roman" w:cstheme="minorHAnsi"/>
-        </w:rPr>
-        <w:t>There are no missing Descriptions</w:t>
-      </w:r>
-    </w:p>
-    <w:p>
-      <w:pPr>
-        <w:pStyle w:val="ListParagraph"/>
-        <w:numPr>
-          <w:ilvl w:val="0"/>
-          <w:numId w:val="37"/>
-        </w:numPr>
-        <w:contextualSpacing w:val="0"/>
-        <w:rPr>
-          <w:rFonts w:eastAsia="Times New Roman" w:cstheme="minorHAnsi"/>
-        </w:rPr>
-      </w:pPr>
-      <w:r>
-        <w:rPr>
-          <w:rFonts w:eastAsia="Times New Roman" w:cstheme="minorHAnsi"/>
-        </w:rPr>
-        <w:lastRenderedPageBreak/>
-        <w:t>Combining all the Descriptions to a single text file, there are almost 70,000 sentences with over 900,000 words.</w:t>
-      </w:r>
-    </w:p>
-    <w:p>
-      <w:pPr>
-        <w:pStyle w:val="ListParagraph"/>
-        <w:ind w:firstLine="0"/>
-        <w:contextualSpacing w:val="0"/>
-        <w:rPr>
-          <w:rFonts w:eastAsia="Times New Roman" w:cstheme="minorHAnsi"/>
-        </w:rPr>
-      </w:pPr>
-      <w:r>
-        <w:rPr>
-          <w:noProof/>
-        </w:rPr>
-        <w:drawing>
-          <wp:inline distT="0" distB="0" distL="0" distR="0" wp14:anchorId="5E5AE082" wp14:editId="432FB38E">
-            <wp:extent cx="3282950" cy="2231911"/>
-            <wp:effectExtent l="0" t="0" r="0" b="0"/>
-            <wp:docPr id="2" name="Picture 2"/>
-            <wp:cNvGraphicFramePr>
-              <a:graphicFrameLocks xmlns:a="http://schemas.openxmlformats.org/drawingml/2006/main" noChangeAspect="1"/>
-            </wp:cNvGraphicFramePr>
-            <a:graphic xmlns:a="http://schemas.openxmlformats.org/drawingml/2006/main">
-              <a:graphicData uri="http://schemas.openxmlformats.org/drawingml/2006/picture">
-                <pic:pic xmlns:pic="http://schemas.openxmlformats.org/drawingml/2006/picture">
-                  <pic:nvPicPr>
-                    <pic:cNvPr id="1" name=""/>
-                    <pic:cNvPicPr/>
-                  </pic:nvPicPr>
-                  <pic:blipFill>
-                    <a:blip r:embed="rId10"/>
-                    <a:stretch>
-                      <a:fillRect/>
-                    </a:stretch>
-                  </pic:blipFill>
-                  <pic:spPr>
-                    <a:xfrm>
-                      <a:off x="0" y="0"/>
-                      <a:ext cx="3298363" cy="2242389"/>
-                    </a:xfrm>
-                    <a:prstGeom prst="rect">
-                      <a:avLst/>
-                    </a:prstGeom>
-                  </pic:spPr>
-                </pic:pic>
-              </a:graphicData>
-            </a:graphic>
-          </wp:inline>
-        </w:drawing>
-      </w:r>
-    </w:p>
-    <w:p>
-      <w:pPr>
-        <w:pStyle w:val="ListParagraph"/>
-        <w:ind w:left="720" w:firstLine="0"/>
-        <w:contextualSpacing w:val="0"/>
-        <w:rPr>
-          <w:rFonts w:eastAsia="Times New Roman" w:cstheme="minorHAnsi"/>
-        </w:rPr>
-      </w:pPr>
-    </w:p>
-    <w:p>
-      <w:pPr>
-        <w:pStyle w:val="Heading1"/>
-        <w:rPr>
-          <w:rFonts w:eastAsia="Times New Roman"/>
-        </w:rPr>
-      </w:pPr>
-      <w:bookmarkStart w:id="14" w:name="_Toc535014540"/>
+      <w:bookmarkStart w:id="5" w:name="_Toc536034719"/>
       <w:r>
         <w:rPr>
           <w:rFonts w:eastAsia="Times New Roman"/>
@@ -2988,7 +1509,7 @@
         </w:rPr>
         <w:t>:</w:t>
       </w:r>
-      <w:bookmarkEnd w:id="14"/>
+      <w:bookmarkEnd w:id="5"/>
       <w:r>
         <w:rPr>
           <w:rFonts w:eastAsia="Times New Roman"/>
@@ -3004,6 +1525,7 @@
           <w:numId w:val="27"/>
         </w:numPr>
         <w:spacing w:before="120"/>
+        <w:ind w:left="450"/>
         <w:contextualSpacing w:val="0"/>
         <w:rPr>
           <w:rFonts w:eastAsia="Times New Roman" w:cstheme="minorHAnsi"/>
@@ -3013,7 +1535,7 @@
         <w:rPr>
           <w:rFonts w:eastAsia="Times New Roman" w:cstheme="minorHAnsi"/>
         </w:rPr>
-        <w:t>A number of the features (Age, Type, Breed) have correlation to Adoption Speed in a range of 9 to 11%.  Given this relatively low correlation, machine learning should lean towards ensemble and forests with the premise that a number of weak individual predictors when combined can result in a predictor model of high accuracy.</w:t>
+        <w:t>The algorithms (Logistic Regression, KNN, Naive-Bayes, and Random Forest) using 20 features yielded consist results in the range of 31 to 36% accuracy.</w:t>
       </w:r>
     </w:p>
     <w:p>
@@ -3024,6 +1546,7 @@
           <w:numId w:val="27"/>
         </w:numPr>
         <w:spacing w:before="120"/>
+        <w:ind w:left="450"/>
         <w:contextualSpacing w:val="0"/>
         <w:rPr>
           <w:rFonts w:eastAsia="Times New Roman" w:cstheme="minorHAnsi"/>
@@ -3033,7 +1556,7 @@
         <w:rPr>
           <w:rFonts w:eastAsia="Times New Roman" w:cstheme="minorHAnsi"/>
         </w:rPr>
-        <w:t>“Name” will not be used in machine learning; correlation to Adoption Speed is only 2%</w:t>
+        <w:t>Natural Language Processing on the Description feature via creating a tfidf vectorizer and Naive Bayes yielded a similar accuracy result of 36%.</w:t>
       </w:r>
     </w:p>
     <w:p>
@@ -3043,7 +1566,8 @@
           <w:ilvl w:val="0"/>
           <w:numId w:val="27"/>
         </w:numPr>
-        <w:spacing w:before="120"/>
+        <w:spacing w:after="0"/>
+        <w:ind w:left="450"/>
         <w:contextualSpacing w:val="0"/>
         <w:rPr>
           <w:rFonts w:eastAsia="Times New Roman" w:cstheme="minorHAnsi"/>
@@ -3053,17 +1577,23 @@
         <w:rPr>
           <w:rFonts w:eastAsia="Times New Roman" w:cstheme="minorHAnsi"/>
         </w:rPr>
-        <w:t>“Gender” correlation is only 6%, but given the variance in %not adopted across males, females, and mixed breeds it seems that gender could be a significant feature to include in machine learning.</w:t>
+        <w:t xml:space="preserve">Needless to say, the above results are very disappointing and the next step is to identify what steps to take to try and improve performance.  Ideas </w:t>
+      </w:r>
+      <w:r>
+        <w:rPr>
+          <w:rFonts w:eastAsia="Times New Roman" w:cstheme="minorHAnsi"/>
+        </w:rPr>
+        <w:t>being considered are...</w:t>
       </w:r>
     </w:p>
     <w:p>
       <w:pPr>
         <w:pStyle w:val="ListParagraph"/>
         <w:numPr>
-          <w:ilvl w:val="0"/>
+          <w:ilvl w:val="1"/>
           <w:numId w:val="27"/>
         </w:numPr>
-        <w:spacing w:before="120"/>
+        <w:spacing w:after="0"/>
         <w:contextualSpacing w:val="0"/>
         <w:rPr>
           <w:rFonts w:eastAsia="Times New Roman" w:cstheme="minorHAnsi"/>
@@ -3073,17 +1603,17 @@
         <w:rPr>
           <w:rFonts w:eastAsia="Times New Roman" w:cstheme="minorHAnsi"/>
         </w:rPr>
-        <w:t>Adoption fee will not be used in machine learning, because all but roughly 2,000 pets have no adoption fee and correlation with adoption rate was only -0.5%.</w:t>
+        <w:t>hyper-parameter tuning</w:t>
       </w:r>
     </w:p>
     <w:p>
       <w:pPr>
         <w:pStyle w:val="ListParagraph"/>
         <w:numPr>
-          <w:ilvl w:val="0"/>
+          <w:ilvl w:val="1"/>
           <w:numId w:val="27"/>
         </w:numPr>
-        <w:spacing w:before="120"/>
+        <w:spacing w:after="0"/>
         <w:contextualSpacing w:val="0"/>
         <w:rPr>
           <w:rFonts w:eastAsia="Times New Roman" w:cstheme="minorHAnsi"/>
@@ -3093,17 +1623,17 @@
         <w:rPr>
           <w:rFonts w:eastAsia="Times New Roman" w:cstheme="minorHAnsi"/>
         </w:rPr>
-        <w:t>Media (photos and videos) negatively impact the adoption speed when neither is present, but when at least 1 photo and 1 video are present the adoption speed matches the overall mean.  The conclusion is that posting many photos/videos does not impact adoption speed, but posting any media has a negative impact (mean drops from 2.5 adoption speed to 3.1).</w:t>
+        <w:t>reducing the number of features used</w:t>
       </w:r>
     </w:p>
     <w:p>
       <w:pPr>
         <w:pStyle w:val="ListParagraph"/>
         <w:numPr>
-          <w:ilvl w:val="0"/>
+          <w:ilvl w:val="1"/>
           <w:numId w:val="27"/>
         </w:numPr>
-        <w:spacing w:before="120"/>
+        <w:spacing w:after="0"/>
         <w:contextualSpacing w:val="0"/>
         <w:rPr>
           <w:rFonts w:eastAsia="Times New Roman" w:cstheme="minorHAnsi"/>
@@ -3113,16 +1643,17 @@
         <w:rPr>
           <w:rFonts w:eastAsia="Times New Roman" w:cstheme="minorHAnsi"/>
         </w:rPr>
-        <w:t xml:space="preserve">Health (as measured by the combination of vaccinated, dewormed, sterilized, and health) has a correlation of only -5.0%.  </w:t>
+        <w:t>combining the NLP Naive-Bayes with the other other algorithms in an ensemble</w:t>
       </w:r>
     </w:p>
     <w:p>
       <w:pPr>
         <w:pStyle w:val="ListParagraph"/>
         <w:numPr>
-          <w:ilvl w:val="0"/>
+          <w:ilvl w:val="1"/>
           <w:numId w:val="27"/>
         </w:numPr>
+        <w:spacing w:after="0"/>
         <w:contextualSpacing w:val="0"/>
         <w:rPr>
           <w:rFonts w:eastAsia="Times New Roman" w:cstheme="minorHAnsi"/>
@@ -3132,7 +1663,7 @@
         <w:rPr>
           <w:rFonts w:eastAsia="Times New Roman" w:cstheme="minorHAnsi"/>
         </w:rPr>
-        <w:t>Combining all the Descriptions to a single text file, there are almost 70,000 sentences with over 900,000 words.</w:t>
+        <w:t>moving on to deep learning (neural networks)</w:t>
       </w:r>
     </w:p>
     <w:p>
@@ -3142,301 +1673,50 @@
           <w:rFonts w:eastAsia="Times New Roman"/>
         </w:rPr>
       </w:pPr>
-      <w:bookmarkStart w:id="15" w:name="_Toc535014541"/>
+      <w:bookmarkStart w:id="6" w:name="_Toc536034721"/>
       <w:r>
         <w:rPr>
           <w:rFonts w:eastAsia="Times New Roman"/>
         </w:rPr>
-        <w:t>Exclusions:</w:t>
+        <w:t xml:space="preserve">Links to Jupyter </w:t>
       </w:r>
-      <w:bookmarkEnd w:id="15"/>
+      <w:r>
+        <w:rPr>
+          <w:rFonts w:eastAsia="Times New Roman"/>
+        </w:rPr>
+        <w:t>Machine Learning</w:t>
+      </w:r>
+      <w:r>
+        <w:rPr>
+          <w:rFonts w:eastAsia="Times New Roman"/>
+        </w:rPr>
+        <w:t xml:space="preserve"> Notebooks (Python)</w:t>
+      </w:r>
+      <w:bookmarkEnd w:id="6"/>
     </w:p>
     <w:p>
       <w:pPr>
-        <w:pStyle w:val="ListParagraph"/>
-        <w:numPr>
-          <w:ilvl w:val="0"/>
-          <w:numId w:val="31"/>
-        </w:numPr>
-        <w:contextualSpacing w:val="0"/>
+        <w:spacing w:afterLines="120" w:after="288"/>
+        <w:ind w:left="90" w:firstLine="0"/>
         <w:rPr>
           <w:rFonts w:eastAsia="Times New Roman" w:cstheme="minorHAnsi"/>
-        </w:rPr>
-      </w:pPr>
-      <w:r>
-        <w:rPr>
-          <w:rFonts w:eastAsia="Times New Roman" w:cstheme="minorHAnsi"/>
-        </w:rPr>
-        <w:t>Did not explore the Fur Length feature because this does not seem like a relevant feature.  May reconsider this feature during machine learning.</w:t>
-      </w:r>
+          <w:color w:val="222222"/>
+        </w:rPr>
+      </w:pPr>
+      <w:bookmarkStart w:id="7" w:name="_GoBack"/>
+      <w:bookmarkEnd w:id="7"/>
     </w:p>
     <w:p>
       <w:pPr>
-        <w:pStyle w:val="ListParagraph"/>
-        <w:numPr>
-          <w:ilvl w:val="0"/>
-          <w:numId w:val="31"/>
-        </w:numPr>
+        <w:spacing w:afterLines="120" w:after="288"/>
         <w:rPr>
           <w:rFonts w:eastAsia="Times New Roman" w:cstheme="minorHAnsi"/>
-        </w:rPr>
-      </w:pPr>
-      <w:r>
-        <w:rPr>
-          <w:rFonts w:eastAsia="Times New Roman" w:cstheme="minorHAnsi"/>
-        </w:rPr>
-        <w:t>Did not explore Color feature because colors are broken out across three columns and expectation is that color results will be similar to breed results (breed was broken out across multiple columns as well).  May reconsider this during machine learning.</w:t>
-      </w:r>
+          <w:color w:val="222222"/>
+        </w:rPr>
+      </w:pPr>
     </w:p>
     <w:p>
       <w:pPr>
-        <w:pStyle w:val="Heading1"/>
-        <w:rPr>
-          <w:rFonts w:eastAsia="Times New Roman"/>
-        </w:rPr>
-      </w:pPr>
-      <w:bookmarkStart w:id="16" w:name="_Toc535014542"/>
-      <w:r>
-        <w:rPr>
-          <w:rFonts w:eastAsia="Times New Roman"/>
-        </w:rPr>
-        <w:lastRenderedPageBreak/>
-        <w:t>Proposed Machine Learning Algorithms</w:t>
-      </w:r>
-      <w:r>
-        <w:rPr>
-          <w:rFonts w:eastAsia="Times New Roman"/>
-        </w:rPr>
-        <w:t>:</w:t>
-      </w:r>
-      <w:bookmarkEnd w:id="16"/>
-      <w:r>
-        <w:rPr>
-          <w:rFonts w:eastAsia="Times New Roman"/>
-        </w:rPr>
-        <w:t xml:space="preserve"> </w:t>
-      </w:r>
-    </w:p>
-    <w:p>
-      <w:pPr>
-        <w:rPr>
-          <w:rFonts w:cstheme="minorHAnsi"/>
-        </w:rPr>
-      </w:pPr>
-      <w:r>
-        <w:rPr>
-          <w:rFonts w:cstheme="minorHAnsi"/>
-        </w:rPr>
-        <w:t>Th</w:t>
-      </w:r>
-      <w:r>
-        <w:rPr>
-          <w:rFonts w:cstheme="minorHAnsi"/>
-        </w:rPr>
-        <w:t xml:space="preserve">ese are </w:t>
-      </w:r>
-      <w:r>
-        <w:rPr>
-          <w:rFonts w:cstheme="minorHAnsi"/>
-        </w:rPr>
-        <w:t xml:space="preserve">the </w:t>
-      </w:r>
-      <w:r>
-        <w:rPr>
-          <w:rFonts w:cstheme="minorHAnsi"/>
-        </w:rPr>
-        <w:t xml:space="preserve">machine learning algorithms to </w:t>
-      </w:r>
-      <w:r>
-        <w:rPr>
-          <w:rFonts w:cstheme="minorHAnsi"/>
-        </w:rPr>
-        <w:t>start with...</w:t>
-      </w:r>
-      <w:r>
-        <w:rPr>
-          <w:rFonts w:cstheme="minorHAnsi"/>
-        </w:rPr>
-        <w:t xml:space="preserve"> </w:t>
-      </w:r>
-    </w:p>
-    <w:p>
-      <w:pPr>
-        <w:rPr>
-          <w:rFonts w:cstheme="minorHAnsi"/>
-        </w:rPr>
-      </w:pPr>
-      <w:r>
-        <w:rPr>
-          <w:rFonts w:cstheme="minorHAnsi"/>
-        </w:rPr>
-        <w:t>(</w:t>
-      </w:r>
-      <w:r>
-        <w:rPr>
-          <w:rFonts w:cstheme="minorHAnsi"/>
-        </w:rPr>
-        <w:t xml:space="preserve">algorithms below </w:t>
-      </w:r>
-      <w:r>
-        <w:rPr>
-          <w:rFonts w:cstheme="minorHAnsi"/>
-        </w:rPr>
-        <w:t xml:space="preserve">from Jason Brownlee)  I need to consider buying </w:t>
-      </w:r>
-      <w:hyperlink r:id="rId11" w:history="1">
-        <w:r>
-          <w:rPr>
-            <w:rStyle w:val="Hyperlink"/>
-            <w:rFonts w:cstheme="minorHAnsi"/>
-          </w:rPr>
-          <w:t>Master Machine Learning Algorithms</w:t>
-        </w:r>
-      </w:hyperlink>
-    </w:p>
-    <w:p>
-      <w:pPr>
-        <w:numPr>
-          <w:ilvl w:val="0"/>
-          <w:numId w:val="16"/>
-        </w:numPr>
-        <w:ind w:left="360"/>
-        <w:rPr>
-          <w:rFonts w:eastAsia="Times New Roman" w:cstheme="minorHAnsi"/>
-          <w:color w:val="222222"/>
-        </w:rPr>
-      </w:pPr>
-      <w:r>
-        <w:rPr>
-          <w:rFonts w:eastAsia="Times New Roman" w:cstheme="minorHAnsi"/>
-          <w:color w:val="222222"/>
-        </w:rPr>
-        <w:t>Classification and Regression Trees (for classification or regression)</w:t>
-      </w:r>
-    </w:p>
-    <w:p>
-      <w:pPr>
-        <w:numPr>
-          <w:ilvl w:val="0"/>
-          <w:numId w:val="16"/>
-        </w:numPr>
-        <w:ind w:left="360"/>
-        <w:rPr>
-          <w:rFonts w:eastAsia="Times New Roman" w:cstheme="minorHAnsi"/>
-          <w:color w:val="222222"/>
-        </w:rPr>
-      </w:pPr>
-      <w:r>
-        <w:rPr>
-          <w:rFonts w:eastAsia="Times New Roman" w:cstheme="minorHAnsi"/>
-          <w:color w:val="222222"/>
-        </w:rPr>
-        <w:t>Naive Bayes (for cla</w:t>
-      </w:r>
-      <w:bookmarkStart w:id="17" w:name="_GoBack"/>
-      <w:bookmarkEnd w:id="17"/>
-      <w:r>
-        <w:rPr>
-          <w:rFonts w:eastAsia="Times New Roman" w:cstheme="minorHAnsi"/>
-          <w:color w:val="222222"/>
-        </w:rPr>
-        <w:t xml:space="preserve">ssification)  </w:t>
-      </w:r>
-      <w:hyperlink r:id="rId12" w:history="1">
-        <w:r>
-          <w:rPr>
-            <w:rStyle w:val="Hyperlink"/>
-            <w:rFonts w:eastAsia="Times New Roman" w:cstheme="minorHAnsi"/>
-          </w:rPr>
-          <w:t>link from Jason to tutorial</w:t>
-        </w:r>
-      </w:hyperlink>
-    </w:p>
-    <w:p>
-      <w:pPr>
-        <w:numPr>
-          <w:ilvl w:val="0"/>
-          <w:numId w:val="16"/>
-        </w:numPr>
-        <w:ind w:left="360"/>
-        <w:rPr>
-          <w:rFonts w:eastAsia="Times New Roman" w:cstheme="minorHAnsi"/>
-          <w:color w:val="222222"/>
-        </w:rPr>
-      </w:pPr>
-      <w:r>
-        <w:rPr>
-          <w:rFonts w:eastAsia="Times New Roman" w:cstheme="minorHAnsi"/>
-          <w:color w:val="222222"/>
-        </w:rPr>
-        <w:t>k-Nearest Neighbors (for classification or regression)</w:t>
-      </w:r>
-    </w:p>
-    <w:p>
-      <w:pPr>
-        <w:numPr>
-          <w:ilvl w:val="0"/>
-          <w:numId w:val="16"/>
-        </w:numPr>
-        <w:ind w:left="360"/>
-        <w:rPr>
-          <w:rFonts w:eastAsia="Times New Roman" w:cstheme="minorHAnsi"/>
-          <w:color w:val="222222"/>
-        </w:rPr>
-      </w:pPr>
-      <w:r>
-        <w:rPr>
-          <w:rFonts w:eastAsia="Times New Roman" w:cstheme="minorHAnsi"/>
-          <w:color w:val="222222"/>
-        </w:rPr>
-        <w:t>Learning Vector Quantization</w:t>
-      </w:r>
-    </w:p>
-    <w:p>
-      <w:pPr>
-        <w:numPr>
-          <w:ilvl w:val="0"/>
-          <w:numId w:val="16"/>
-        </w:numPr>
-        <w:ind w:left="360"/>
-        <w:rPr>
-          <w:rFonts w:eastAsia="Times New Roman" w:cstheme="minorHAnsi"/>
-          <w:color w:val="222222"/>
-        </w:rPr>
-      </w:pPr>
-      <w:r>
-        <w:rPr>
-          <w:rFonts w:eastAsia="Times New Roman" w:cstheme="minorHAnsi"/>
-          <w:color w:val="222222"/>
-        </w:rPr>
-        <w:t>Support Vector Machines</w:t>
-      </w:r>
-    </w:p>
-    <w:p>
-      <w:pPr>
-        <w:pStyle w:val="Heading1"/>
-        <w:rPr>
-          <w:rFonts w:eastAsia="Times New Roman"/>
-        </w:rPr>
-      </w:pPr>
-      <w:r>
-        <w:rPr>
-          <w:rFonts w:eastAsia="Times New Roman"/>
-        </w:rPr>
-        <w:t>Links to Jupyter Data Exploring Notebooks (Python)</w:t>
-      </w:r>
-    </w:p>
-    <w:p>
-      <w:pPr>
-        <w:spacing w:afterLines="120" w:after="288"/>
-        <w:rPr>
-          <w:rFonts w:eastAsia="Times New Roman" w:cstheme="minorHAnsi"/>
-          <w:color w:val="222222"/>
-        </w:rPr>
-      </w:pPr>
-    </w:p>
-    <w:p>
-      <w:pPr>
         <w:spacing w:afterLines="120" w:after="288"/>
         <w:rPr>
           <w:rFonts w:cstheme="minorHAnsi"/>
@@ -3444,8 +1724,8 @@
       </w:pPr>
     </w:p>
     <w:sectPr>
-      <w:headerReference w:type="default" r:id="rId13"/>
-      <w:footerReference w:type="default" r:id="rId14"/>
+      <w:headerReference w:type="default" r:id="rId10"/>
+      <w:footerReference w:type="default" r:id="rId11"/>
       <w:pgSz w:w="12240" w:h="15840"/>
       <w:pgMar w:top="1440" w:right="1440" w:bottom="1440" w:left="1440" w:header="720" w:footer="720" w:gutter="0"/>
       <w:cols w:space="720"/>
@@ -3679,7 +1959,16 @@
         <w:sz w:val="28"/>
         <w:szCs w:val="28"/>
       </w:rPr>
-      <w:t xml:space="preserve"> Milestone Report 1</w:t>
+      <w:t xml:space="preserve"> Milestone Report </w:t>
+    </w:r>
+    <w:r>
+      <w:rPr>
+        <w:b/>
+        <w:color w:val="4472C4" w:themeColor="accent1"/>
+        <w:sz w:val="28"/>
+        <w:szCs w:val="28"/>
+      </w:rPr>
+      <w:t>2</w:t>
     </w:r>
   </w:p>
 </w:hdr>
@@ -5411,7 +3700,7 @@
         <w:ind w:left="806" w:hanging="360"/>
       </w:pPr>
     </w:lvl>
-    <w:lvl w:ilvl="1" w:tplc="04090019" w:tentative="1">
+    <w:lvl w:ilvl="1" w:tplc="04090019">
       <w:start w:val="1"/>
       <w:numFmt w:val="lowerLetter"/>
       <w:lvlText w:val="%2."/>
@@ -6363,6 +4652,95 @@
     </w:lvl>
   </w:abstractNum>
   <w:abstractNum w:abstractNumId="28" w15:restartNumberingAfterBreak="0">
+    <w:nsid w:val="557A7AF4"/>
+    <w:multiLevelType w:val="hybridMultilevel"/>
+    <w:tmpl w:val="448E7B04"/>
+    <w:lvl w:ilvl="0" w:tplc="0409000F">
+      <w:start w:val="1"/>
+      <w:numFmt w:val="decimal"/>
+      <w:lvlText w:val="%1."/>
+      <w:lvlJc w:val="left"/>
+      <w:pPr>
+        <w:ind w:left="720" w:hanging="360"/>
+      </w:pPr>
+      <w:rPr>
+        <w:rFonts w:hint="default"/>
+      </w:rPr>
+    </w:lvl>
+    <w:lvl w:ilvl="1" w:tplc="04090019" w:tentative="1">
+      <w:start w:val="1"/>
+      <w:numFmt w:val="lowerLetter"/>
+      <w:lvlText w:val="%2."/>
+      <w:lvlJc w:val="left"/>
+      <w:pPr>
+        <w:ind w:left="1440" w:hanging="360"/>
+      </w:pPr>
+    </w:lvl>
+    <w:lvl w:ilvl="2" w:tplc="0409001B" w:tentative="1">
+      <w:start w:val="1"/>
+      <w:numFmt w:val="lowerRoman"/>
+      <w:lvlText w:val="%3."/>
+      <w:lvlJc w:val="right"/>
+      <w:pPr>
+        <w:ind w:left="2160" w:hanging="180"/>
+      </w:pPr>
+    </w:lvl>
+    <w:lvl w:ilvl="3" w:tplc="0409000F" w:tentative="1">
+      <w:start w:val="1"/>
+      <w:numFmt w:val="decimal"/>
+      <w:lvlText w:val="%4."/>
+      <w:lvlJc w:val="left"/>
+      <w:pPr>
+        <w:ind w:left="2880" w:hanging="360"/>
+      </w:pPr>
+    </w:lvl>
+    <w:lvl w:ilvl="4" w:tplc="04090019" w:tentative="1">
+      <w:start w:val="1"/>
+      <w:numFmt w:val="lowerLetter"/>
+      <w:lvlText w:val="%5."/>
+      <w:lvlJc w:val="left"/>
+      <w:pPr>
+        <w:ind w:left="3600" w:hanging="360"/>
+      </w:pPr>
+    </w:lvl>
+    <w:lvl w:ilvl="5" w:tplc="0409001B" w:tentative="1">
+      <w:start w:val="1"/>
+      <w:numFmt w:val="lowerRoman"/>
+      <w:lvlText w:val="%6."/>
+      <w:lvlJc w:val="right"/>
+      <w:pPr>
+        <w:ind w:left="4320" w:hanging="180"/>
+      </w:pPr>
+    </w:lvl>
+    <w:lvl w:ilvl="6" w:tplc="0409000F" w:tentative="1">
+      <w:start w:val="1"/>
+      <w:numFmt w:val="decimal"/>
+      <w:lvlText w:val="%7."/>
+      <w:lvlJc w:val="left"/>
+      <w:pPr>
+        <w:ind w:left="5040" w:hanging="360"/>
+      </w:pPr>
+    </w:lvl>
+    <w:lvl w:ilvl="7" w:tplc="04090019" w:tentative="1">
+      <w:start w:val="1"/>
+      <w:numFmt w:val="lowerLetter"/>
+      <w:lvlText w:val="%8."/>
+      <w:lvlJc w:val="left"/>
+      <w:pPr>
+        <w:ind w:left="5760" w:hanging="360"/>
+      </w:pPr>
+    </w:lvl>
+    <w:lvl w:ilvl="8" w:tplc="0409001B" w:tentative="1">
+      <w:start w:val="1"/>
+      <w:numFmt w:val="lowerRoman"/>
+      <w:lvlText w:val="%9."/>
+      <w:lvlJc w:val="right"/>
+      <w:pPr>
+        <w:ind w:left="6480" w:hanging="180"/>
+      </w:pPr>
+    </w:lvl>
+  </w:abstractNum>
+  <w:abstractNum w:abstractNumId="29" w15:restartNumberingAfterBreak="0">
     <w:nsid w:val="58592907"/>
     <w:multiLevelType w:val="hybridMultilevel"/>
     <w:tmpl w:val="B4441F10"/>
@@ -6451,7 +4829,7 @@
       </w:pPr>
     </w:lvl>
   </w:abstractNum>
-  <w:abstractNum w:abstractNumId="29" w15:restartNumberingAfterBreak="0">
+  <w:abstractNum w:abstractNumId="30" w15:restartNumberingAfterBreak="0">
     <w:nsid w:val="5BFF09E0"/>
     <w:multiLevelType w:val="multilevel"/>
     <w:tmpl w:val="F1284986"/>
@@ -6600,7 +4978,7 @@
       </w:rPr>
     </w:lvl>
   </w:abstractNum>
-  <w:abstractNum w:abstractNumId="30" w15:restartNumberingAfterBreak="0">
+  <w:abstractNum w:abstractNumId="31" w15:restartNumberingAfterBreak="0">
     <w:nsid w:val="62A8075F"/>
     <w:multiLevelType w:val="multilevel"/>
     <w:tmpl w:val="D3F62D66"/>
@@ -6713,7 +5091,7 @@
       </w:pPr>
     </w:lvl>
   </w:abstractNum>
-  <w:abstractNum w:abstractNumId="31" w15:restartNumberingAfterBreak="0">
+  <w:abstractNum w:abstractNumId="32" w15:restartNumberingAfterBreak="0">
     <w:nsid w:val="65925FB0"/>
     <w:multiLevelType w:val="multilevel"/>
     <w:tmpl w:val="66DA2A16"/>
@@ -6826,7 +5204,7 @@
       </w:pPr>
     </w:lvl>
   </w:abstractNum>
-  <w:abstractNum w:abstractNumId="32" w15:restartNumberingAfterBreak="0">
+  <w:abstractNum w:abstractNumId="33" w15:restartNumberingAfterBreak="0">
     <w:nsid w:val="6A271DC6"/>
     <w:multiLevelType w:val="hybridMultilevel"/>
     <w:tmpl w:val="B9C09A46"/>
@@ -6912,7 +5290,7 @@
       </w:pPr>
     </w:lvl>
   </w:abstractNum>
-  <w:abstractNum w:abstractNumId="33" w15:restartNumberingAfterBreak="0">
+  <w:abstractNum w:abstractNumId="34" w15:restartNumberingAfterBreak="0">
     <w:nsid w:val="71EC48B9"/>
     <w:multiLevelType w:val="hybridMultilevel"/>
     <w:tmpl w:val="2BBC5258"/>
@@ -6998,7 +5376,7 @@
       </w:pPr>
     </w:lvl>
   </w:abstractNum>
-  <w:abstractNum w:abstractNumId="34" w15:restartNumberingAfterBreak="0">
+  <w:abstractNum w:abstractNumId="35" w15:restartNumberingAfterBreak="0">
     <w:nsid w:val="79F04BC3"/>
     <w:multiLevelType w:val="hybridMultilevel"/>
     <w:tmpl w:val="E0828BB2"/>
@@ -7084,7 +5462,7 @@
       </w:pPr>
     </w:lvl>
   </w:abstractNum>
-  <w:abstractNum w:abstractNumId="35" w15:restartNumberingAfterBreak="0">
+  <w:abstractNum w:abstractNumId="36" w15:restartNumberingAfterBreak="0">
     <w:nsid w:val="7C9C4C75"/>
     <w:multiLevelType w:val="hybridMultilevel"/>
     <w:tmpl w:val="B0E85DCE"/>
@@ -7170,7 +5548,7 @@
       </w:pPr>
     </w:lvl>
   </w:abstractNum>
-  <w:abstractNum w:abstractNumId="36" w15:restartNumberingAfterBreak="0">
+  <w:abstractNum w:abstractNumId="37" w15:restartNumberingAfterBreak="0">
     <w:nsid w:val="7FAE16D9"/>
     <w:multiLevelType w:val="hybridMultilevel"/>
     <w:tmpl w:val="EB7A44D4"/>
@@ -7269,10 +5647,10 @@
     <w:abstractNumId w:val="16"/>
   </w:num>
   <w:num w:numId="5">
-    <w:abstractNumId w:val="30"/>
+    <w:abstractNumId w:val="31"/>
   </w:num>
   <w:num w:numId="6">
-    <w:abstractNumId w:val="31"/>
+    <w:abstractNumId w:val="32"/>
   </w:num>
   <w:num w:numId="7">
     <w:abstractNumId w:val="7"/>
@@ -7284,7 +5662,7 @@
     <w:abstractNumId w:val="3"/>
   </w:num>
   <w:num w:numId="10">
-    <w:abstractNumId w:val="28"/>
+    <w:abstractNumId w:val="29"/>
   </w:num>
   <w:num w:numId="11">
     <w:abstractNumId w:val="22"/>
@@ -7320,25 +5698,25 @@
     <w:abstractNumId w:val="21"/>
   </w:num>
   <w:num w:numId="22">
-    <w:abstractNumId w:val="29"/>
+    <w:abstractNumId w:val="30"/>
   </w:num>
   <w:num w:numId="23">
-    <w:abstractNumId w:val="33"/>
+    <w:abstractNumId w:val="34"/>
   </w:num>
   <w:num w:numId="24">
-    <w:abstractNumId w:val="35"/>
+    <w:abstractNumId w:val="36"/>
   </w:num>
   <w:num w:numId="25">
     <w:abstractNumId w:val="19"/>
   </w:num>
   <w:num w:numId="26">
-    <w:abstractNumId w:val="32"/>
+    <w:abstractNumId w:val="33"/>
   </w:num>
   <w:num w:numId="27">
     <w:abstractNumId w:val="17"/>
   </w:num>
   <w:num w:numId="28">
-    <w:abstractNumId w:val="36"/>
+    <w:abstractNumId w:val="37"/>
   </w:num>
   <w:num w:numId="29">
     <w:abstractNumId w:val="6"/>
@@ -7362,10 +5740,13 @@
     <w:abstractNumId w:val="12"/>
   </w:num>
   <w:num w:numId="36">
-    <w:abstractNumId w:val="34"/>
+    <w:abstractNumId w:val="35"/>
   </w:num>
   <w:num w:numId="37">
     <w:abstractNumId w:val="15"/>
+  </w:num>
+  <w:num w:numId="38">
+    <w:abstractNumId w:val="28"/>
   </w:num>
 </w:numbering>
 </file>
@@ -7777,12 +6158,13 @@
     <w:link w:val="Heading1Char"/>
     <w:uiPriority w:val="9"/>
     <w:qFormat/>
-    <w:rsid w:val="006973E9"/>
+    <w:rsid w:val="000549DC"/>
     <w:pPr>
       <w:keepNext/>
       <w:keepLines/>
       <w:shd w:val="clear" w:color="auto" w:fill="D9D9D9" w:themeFill="background1" w:themeFillShade="D9"/>
       <w:spacing w:before="240" w:after="0"/>
+      <w:ind w:left="360"/>
       <w:outlineLvl w:val="0"/>
     </w:pPr>
     <w:rPr>
@@ -7802,11 +6184,12 @@
     <w:uiPriority w:val="9"/>
     <w:unhideWhenUsed/>
     <w:qFormat/>
-    <w:rsid w:val="00A92777"/>
+    <w:rsid w:val="0027579F"/>
     <w:pPr>
       <w:keepNext/>
       <w:keepLines/>
       <w:spacing w:before="40" w:after="0"/>
+      <w:ind w:left="360"/>
       <w:outlineLvl w:val="1"/>
     </w:pPr>
     <w:rPr>
@@ -7996,7 +6379,7 @@
     <w:basedOn w:val="DefaultParagraphFont"/>
     <w:link w:val="Heading1"/>
     <w:uiPriority w:val="9"/>
-    <w:rsid w:val="006973E9"/>
+    <w:rsid w:val="000549DC"/>
     <w:rPr>
       <w:rFonts w:asciiTheme="majorHAnsi" w:eastAsiaTheme="majorEastAsia" w:hAnsiTheme="majorHAnsi" w:cstheme="majorBidi"/>
       <w:b/>
@@ -8173,7 +6556,7 @@
     <w:basedOn w:val="DefaultParagraphFont"/>
     <w:link w:val="Heading2"/>
     <w:uiPriority w:val="9"/>
-    <w:rsid w:val="00A92777"/>
+    <w:rsid w:val="0027579F"/>
     <w:rPr>
       <w:rFonts w:asciiTheme="majorHAnsi" w:eastAsia="Times New Roman" w:hAnsiTheme="majorHAnsi" w:cstheme="majorBidi"/>
       <w:b/>
@@ -8219,6 +6602,25 @@
       <w:i/>
       <w:iCs/>
     </w:rPr>
+  </w:style>
+  <w:style w:type="table" w:styleId="TableGrid">
+    <w:name w:val="Table Grid"/>
+    <w:basedOn w:val="TableNormal"/>
+    <w:uiPriority w:val="39"/>
+    <w:rsid w:val="00882336"/>
+    <w:pPr>
+      <w:spacing w:after="0"/>
+    </w:pPr>
+    <w:tblPr>
+      <w:tblBorders>
+        <w:top w:val="single" w:sz="4" w:space="0" w:color="auto"/>
+        <w:left w:val="single" w:sz="4" w:space="0" w:color="auto"/>
+        <w:bottom w:val="single" w:sz="4" w:space="0" w:color="auto"/>
+        <w:right w:val="single" w:sz="4" w:space="0" w:color="auto"/>
+        <w:insideH w:val="single" w:sz="4" w:space="0" w:color="auto"/>
+        <w:insideV w:val="single" w:sz="4" w:space="0" w:color="auto"/>
+      </w:tblBorders>
+    </w:tblPr>
   </w:style>
 </w:styles>
 </file>
@@ -8523,7 +6925,7 @@
 </file>
 
 <file path=customXml/itemProps1.xml><?xml version="1.0" encoding="utf-8"?>
-<ds:datastoreItem xmlns:ds="http://schemas.openxmlformats.org/officeDocument/2006/customXml" ds:itemID="{A445A047-A18A-46B3-B342-8170AE935EB4}">
+<ds:datastoreItem xmlns:ds="http://schemas.openxmlformats.org/officeDocument/2006/customXml" ds:itemID="{71E7C099-35B8-4551-B7E6-22B1561A3A0B}">
   <ds:schemaRefs>
     <ds:schemaRef ds:uri="http://schemas.openxmlformats.org/officeDocument/2006/bibliography"/>
   </ds:schemaRefs>

</xml_diff>

<commit_message>
Update Milestone Report 2 Deliverables
Load Milestone Report 2 deliverables.
</commit_message>
<xml_diff>
--- a/03 Milestone Report 2/Capstone Project 2 Milestone Report 2.docx
+++ b/03 Milestone Report 2/Capstone Project 2 Milestone Report 2.docx
@@ -1696,13 +1696,22 @@
     </w:p>
     <w:p>
       <w:pPr>
-        <w:spacing w:afterLines="120" w:after="288"/>
-        <w:ind w:left="90" w:firstLine="0"/>
+        <w:spacing w:before="240" w:afterLines="120" w:after="288"/>
+        <w:ind w:left="86" w:firstLine="0"/>
         <w:rPr>
           <w:rFonts w:eastAsia="Times New Roman" w:cstheme="minorHAnsi"/>
           <w:color w:val="222222"/>
         </w:rPr>
       </w:pPr>
+      <w:hyperlink r:id="rId10" w:history="1">
+        <w:r>
+          <w:rPr>
+            <w:rStyle w:val="Hyperlink"/>
+            <w:rFonts w:eastAsia="Times New Roman" w:cstheme="minorHAnsi"/>
+          </w:rPr>
+          <w:t>link folder for Milestone Report 2</w:t>
+        </w:r>
+      </w:hyperlink>
       <w:bookmarkStart w:id="7" w:name="_GoBack"/>
       <w:bookmarkEnd w:id="7"/>
     </w:p>
@@ -1724,8 +1733,8 @@
       </w:pPr>
     </w:p>
     <w:sectPr>
-      <w:headerReference w:type="default" r:id="rId10"/>
-      <w:footerReference w:type="default" r:id="rId11"/>
+      <w:headerReference w:type="default" r:id="rId11"/>
+      <w:footerReference w:type="default" r:id="rId12"/>
       <w:pgSz w:w="12240" w:h="15840"/>
       <w:pgMar w:top="1440" w:right="1440" w:bottom="1440" w:left="1440" w:header="720" w:footer="720" w:gutter="0"/>
       <w:cols w:space="720"/>
@@ -6925,7 +6934,7 @@
 </file>
 
 <file path=customXml/itemProps1.xml><?xml version="1.0" encoding="utf-8"?>
-<ds:datastoreItem xmlns:ds="http://schemas.openxmlformats.org/officeDocument/2006/customXml" ds:itemID="{71E7C099-35B8-4551-B7E6-22B1561A3A0B}">
+<ds:datastoreItem xmlns:ds="http://schemas.openxmlformats.org/officeDocument/2006/customXml" ds:itemID="{2F895FC8-13D1-4DE2-A1F3-B0712B9ACE40}">
   <ds:schemaRefs>
     <ds:schemaRef ds:uri="http://schemas.openxmlformats.org/officeDocument/2006/bibliography"/>
   </ds:schemaRefs>

</xml_diff>